<commit_message>
rest api resources added
</commit_message>
<xml_diff>
--- a/jee/resources/restApi.docx
+++ b/jee/resources/restApi.docx
@@ -7,8 +7,15 @@
         <w:pStyle w:val="Title"/>
       </w:pPr>
       <w:r>
-        <w:t>Rest Api</w:t>
-      </w:r>
+        <w:t xml:space="preserve">Rest </w:t>
+      </w:r>
+      <w:proofErr w:type="spellStart"/>
+      <w:proofErr w:type="gramStart"/>
+      <w:r>
+        <w:t>Api</w:t>
+      </w:r>
+      <w:proofErr w:type="spellEnd"/>
+      <w:proofErr w:type="gramEnd"/>
     </w:p>
     <w:p>
       <w:pPr>
@@ -52,25 +59,71 @@
         </w:rPr>
         <w:t xml:space="preserve"> </w:t>
       </w:r>
+      <w:proofErr w:type="spellStart"/>
       <w:r>
         <w:rPr>
           <w:b/>
           <w:sz w:val="36"/>
           <w:szCs w:val="36"/>
         </w:rPr>
-        <w:t>Saurav Kumar Jha(</w:t>
-      </w:r>
-      <w:hyperlink r:id="rId8" w:history="1">
-        <w:r>
-          <w:rPr>
-            <w:rStyle w:val="Hyperlink"/>
-            <w:b/>
-            <w:sz w:val="36"/>
-            <w:szCs w:val="36"/>
-          </w:rPr>
-          <w:t>321sauravkumar@gmail.com</w:t>
-        </w:r>
-      </w:hyperlink>
+        <w:t>Saurav</w:t>
+      </w:r>
+      <w:proofErr w:type="spellEnd"/>
+      <w:r>
+        <w:rPr>
+          <w:b/>
+          <w:sz w:val="36"/>
+          <w:szCs w:val="36"/>
+        </w:rPr>
+        <w:t xml:space="preserve"> Kumar </w:t>
+      </w:r>
+      <w:proofErr w:type="spellStart"/>
+      <w:proofErr w:type="gramStart"/>
+      <w:r>
+        <w:rPr>
+          <w:b/>
+          <w:sz w:val="36"/>
+          <w:szCs w:val="36"/>
+        </w:rPr>
+        <w:t>Jha</w:t>
+      </w:r>
+      <w:proofErr w:type="spellEnd"/>
+      <w:r>
+        <w:rPr>
+          <w:b/>
+          <w:sz w:val="36"/>
+          <w:szCs w:val="36"/>
+        </w:rPr>
+        <w:t>(</w:t>
+      </w:r>
+      <w:proofErr w:type="gramEnd"/>
+      <w:r>
+        <w:fldChar w:fldCharType="begin"/>
+      </w:r>
+      <w:r>
+        <w:instrText xml:space="preserve"> HYPERLINK "mailto:321sauravkumar@gmail.com" </w:instrText>
+      </w:r>
+      <w:r>
+        <w:fldChar w:fldCharType="separate"/>
+      </w:r>
+      <w:r>
+        <w:rPr>
+          <w:rStyle w:val="Hyperlink"/>
+          <w:b/>
+          <w:sz w:val="36"/>
+          <w:szCs w:val="36"/>
+        </w:rPr>
+        <w:t>321sauravkumar@gmail.com</w:t>
+      </w:r>
+      <w:r>
+        <w:rPr>
+          <w:rStyle w:val="Hyperlink"/>
+          <w:b/>
+          <w:sz w:val="36"/>
+          <w:szCs w:val="36"/>
+        </w:rPr>
+        <w:fldChar w:fldCharType="end"/>
+      </w:r>
       <w:r>
         <w:rPr>
           <w:b/>
@@ -474,7 +527,23 @@
           <w:sz w:val="32"/>
           <w:szCs w:val="32"/>
         </w:rPr>
-        <w:t xml:space="preserve">         transfer(send/receive)</w:t>
+        <w:t xml:space="preserve">         </w:t>
+      </w:r>
+      <w:proofErr w:type="gramStart"/>
+      <w:r>
+        <w:rPr>
+          <w:sz w:val="32"/>
+          <w:szCs w:val="32"/>
+        </w:rPr>
+        <w:t>transfer(</w:t>
+      </w:r>
+      <w:proofErr w:type="gramEnd"/>
+      <w:r>
+        <w:rPr>
+          <w:sz w:val="32"/>
+          <w:szCs w:val="32"/>
+        </w:rPr>
+        <w:t>send/receive)</w:t>
       </w:r>
     </w:p>
     <w:p>
@@ -491,6 +560,7 @@
         </w:rPr>
         <w:t xml:space="preserve">          </w:t>
       </w:r>
+      <w:proofErr w:type="gramStart"/>
       <w:r>
         <w:rPr>
           <w:sz w:val="32"/>
@@ -498,14 +568,16 @@
         </w:rPr>
         <w:t>state</w:t>
       </w:r>
-    </w:p>
-    <w:p>
-      <w:pPr>
-        <w:rPr>
-          <w:sz w:val="32"/>
-          <w:szCs w:val="32"/>
-        </w:rPr>
-      </w:pPr>
+      <w:proofErr w:type="gramEnd"/>
+    </w:p>
+    <w:p>
+      <w:pPr>
+        <w:rPr>
+          <w:sz w:val="32"/>
+          <w:szCs w:val="32"/>
+        </w:rPr>
+      </w:pPr>
+      <w:proofErr w:type="gramStart"/>
       <w:r>
         <w:rPr>
           <w:sz w:val="32"/>
@@ -527,6 +599,7 @@
         </w:rPr>
         <w:t>resentational</w:t>
       </w:r>
+      <w:proofErr w:type="gramEnd"/>
     </w:p>
     <w:p>
       <w:pPr>
@@ -542,12 +615,21 @@
         </w:rPr>
         <w:sym w:font="Wingdings" w:char="F0E0"/>
       </w:r>
-      <w:r>
-        <w:rPr>
-          <w:sz w:val="32"/>
-          <w:szCs w:val="32"/>
-        </w:rPr>
-        <w:t>what re</w:t>
+      <w:proofErr w:type="gramStart"/>
+      <w:r>
+        <w:rPr>
+          <w:sz w:val="32"/>
+          <w:szCs w:val="32"/>
+        </w:rPr>
+        <w:t>what</w:t>
+      </w:r>
+      <w:proofErr w:type="gramEnd"/>
+      <w:r>
+        <w:rPr>
+          <w:sz w:val="32"/>
+          <w:szCs w:val="32"/>
+        </w:rPr>
+        <w:t xml:space="preserve"> re</w:t>
       </w:r>
       <w:r>
         <w:rPr>
@@ -583,7 +665,23 @@
           <w:sz w:val="32"/>
           <w:szCs w:val="32"/>
         </w:rPr>
-        <w:t xml:space="preserve">    object re</w:t>
+        <w:t xml:space="preserve">    </w:t>
+      </w:r>
+      <w:proofErr w:type="gramStart"/>
+      <w:r>
+        <w:rPr>
+          <w:sz w:val="32"/>
+          <w:szCs w:val="32"/>
+        </w:rPr>
+        <w:t>object</w:t>
+      </w:r>
+      <w:proofErr w:type="gramEnd"/>
+      <w:r>
+        <w:rPr>
+          <w:sz w:val="32"/>
+          <w:szCs w:val="32"/>
+        </w:rPr>
+        <w:t xml:space="preserve"> re</w:t>
       </w:r>
       <w:r>
         <w:rPr>
@@ -614,27 +712,93 @@
         </w:rPr>
         <w:sym w:font="Wingdings" w:char="F0E0"/>
       </w:r>
-      <w:r>
-        <w:rPr>
-          <w:sz w:val="32"/>
-          <w:szCs w:val="32"/>
-        </w:rPr>
-        <w:t>we have learned this in transaction like new state,stable etc etc,</w:t>
-      </w:r>
-    </w:p>
-    <w:p>
-      <w:pPr>
-        <w:rPr>
-          <w:sz w:val="32"/>
-          <w:szCs w:val="32"/>
-        </w:rPr>
-      </w:pPr>
-      <w:r>
-        <w:rPr>
-          <w:sz w:val="32"/>
-          <w:szCs w:val="32"/>
-        </w:rPr>
-        <w:t>methods don’t hold the state</w:t>
+      <w:proofErr w:type="gramStart"/>
+      <w:r>
+        <w:rPr>
+          <w:sz w:val="32"/>
+          <w:szCs w:val="32"/>
+        </w:rPr>
+        <w:t>we</w:t>
+      </w:r>
+      <w:proofErr w:type="gramEnd"/>
+      <w:r>
+        <w:rPr>
+          <w:sz w:val="32"/>
+          <w:szCs w:val="32"/>
+        </w:rPr>
+        <w:t xml:space="preserve"> have learned this in transaction like new </w:t>
+      </w:r>
+      <w:proofErr w:type="spellStart"/>
+      <w:r>
+        <w:rPr>
+          <w:sz w:val="32"/>
+          <w:szCs w:val="32"/>
+        </w:rPr>
+        <w:t>state,stable</w:t>
+      </w:r>
+      <w:proofErr w:type="spellEnd"/>
+      <w:r>
+        <w:rPr>
+          <w:sz w:val="32"/>
+          <w:szCs w:val="32"/>
+        </w:rPr>
+        <w:t xml:space="preserve"> </w:t>
+      </w:r>
+      <w:proofErr w:type="spellStart"/>
+      <w:r>
+        <w:rPr>
+          <w:sz w:val="32"/>
+          <w:szCs w:val="32"/>
+        </w:rPr>
+        <w:t>etc</w:t>
+      </w:r>
+      <w:proofErr w:type="spellEnd"/>
+      <w:r>
+        <w:rPr>
+          <w:sz w:val="32"/>
+          <w:szCs w:val="32"/>
+        </w:rPr>
+        <w:t xml:space="preserve"> </w:t>
+      </w:r>
+      <w:proofErr w:type="spellStart"/>
+      <w:r>
+        <w:rPr>
+          <w:sz w:val="32"/>
+          <w:szCs w:val="32"/>
+        </w:rPr>
+        <w:t>etc</w:t>
+      </w:r>
+      <w:proofErr w:type="spellEnd"/>
+      <w:r>
+        <w:rPr>
+          <w:sz w:val="32"/>
+          <w:szCs w:val="32"/>
+        </w:rPr>
+        <w:t>,</w:t>
+      </w:r>
+    </w:p>
+    <w:p>
+      <w:pPr>
+        <w:rPr>
+          <w:sz w:val="32"/>
+          <w:szCs w:val="32"/>
+        </w:rPr>
+      </w:pPr>
+      <w:proofErr w:type="gramStart"/>
+      <w:r>
+        <w:rPr>
+          <w:sz w:val="32"/>
+          <w:szCs w:val="32"/>
+        </w:rPr>
+        <w:t>methods</w:t>
+      </w:r>
+      <w:proofErr w:type="gramEnd"/>
+      <w:r>
+        <w:rPr>
+          <w:sz w:val="32"/>
+          <w:szCs w:val="32"/>
+        </w:rPr>
+        <w:t xml:space="preserve"> don’t hold the state</w:t>
       </w:r>
     </w:p>
     <w:p>
@@ -707,11 +871,19 @@
                                 <w:color w:val="000000" w:themeColor="text1"/>
                               </w:rPr>
                             </w:pPr>
+                            <w:proofErr w:type="gramStart"/>
                             <w:r>
                               <w:rPr>
                                 <w:color w:val="000000" w:themeColor="text1"/>
                               </w:rPr>
-                              <w:t>id=1</w:t>
+                              <w:t>id=</w:t>
+                            </w:r>
+                            <w:proofErr w:type="gramEnd"/>
+                            <w:r>
+                              <w:rPr>
+                                <w:color w:val="000000" w:themeColor="text1"/>
+                              </w:rPr>
+                              <w:t>1</w:t>
                             </w:r>
                           </w:p>
                           <w:p>
@@ -720,11 +892,19 @@
                                 <w:color w:val="000000" w:themeColor="text1"/>
                               </w:rPr>
                             </w:pPr>
+                            <w:proofErr w:type="gramStart"/>
                             <w:r>
                               <w:rPr>
                                 <w:color w:val="000000" w:themeColor="text1"/>
                               </w:rPr>
-                              <w:t>name=Samsung</w:t>
+                              <w:t>name=</w:t>
+                            </w:r>
+                            <w:proofErr w:type="gramEnd"/>
+                            <w:r>
+                              <w:rPr>
+                                <w:color w:val="000000" w:themeColor="text1"/>
+                              </w:rPr>
+                              <w:t>Samsung</w:t>
                             </w:r>
                           </w:p>
                           <w:p>
@@ -733,6 +913,7 @@
                                 <w:color w:val="000000" w:themeColor="text1"/>
                               </w:rPr>
                             </w:pPr>
+                            <w:proofErr w:type="gramStart"/>
                             <w:r>
                               <w:rPr>
                                 <w:color w:val="000000" w:themeColor="text1"/>
@@ -743,7 +924,14 @@
                               <w:rPr>
                                 <w:color w:val="000000" w:themeColor="text1"/>
                               </w:rPr>
-                              <w:t>rice=20000</w:t>
+                              <w:t>rice=</w:t>
+                            </w:r>
+                            <w:proofErr w:type="gramEnd"/>
+                            <w:r>
+                              <w:rPr>
+                                <w:color w:val="000000" w:themeColor="text1"/>
+                              </w:rPr>
+                              <w:t>20000</w:t>
                             </w:r>
                           </w:p>
                         </w:txbxContent>
@@ -771,11 +959,19 @@
                           <w:color w:val="000000" w:themeColor="text1"/>
                         </w:rPr>
                       </w:pPr>
+                      <w:proofErr w:type="gramStart"/>
                       <w:r>
                         <w:rPr>
                           <w:color w:val="000000" w:themeColor="text1"/>
                         </w:rPr>
-                        <w:t>id=1</w:t>
+                        <w:t>id=</w:t>
+                      </w:r>
+                      <w:proofErr w:type="gramEnd"/>
+                      <w:r>
+                        <w:rPr>
+                          <w:color w:val="000000" w:themeColor="text1"/>
+                        </w:rPr>
+                        <w:t>1</w:t>
                       </w:r>
                     </w:p>
                     <w:p>
@@ -784,11 +980,19 @@
                           <w:color w:val="000000" w:themeColor="text1"/>
                         </w:rPr>
                       </w:pPr>
+                      <w:proofErr w:type="gramStart"/>
                       <w:r>
                         <w:rPr>
                           <w:color w:val="000000" w:themeColor="text1"/>
                         </w:rPr>
-                        <w:t>name=Samsung</w:t>
+                        <w:t>name=</w:t>
+                      </w:r>
+                      <w:proofErr w:type="gramEnd"/>
+                      <w:r>
+                        <w:rPr>
+                          <w:color w:val="000000" w:themeColor="text1"/>
+                        </w:rPr>
+                        <w:t>Samsung</w:t>
                       </w:r>
                     </w:p>
                     <w:p>
@@ -797,6 +1001,7 @@
                           <w:color w:val="000000" w:themeColor="text1"/>
                         </w:rPr>
                       </w:pPr>
+                      <w:proofErr w:type="gramStart"/>
                       <w:r>
                         <w:rPr>
                           <w:color w:val="000000" w:themeColor="text1"/>
@@ -807,7 +1012,14 @@
                         <w:rPr>
                           <w:color w:val="000000" w:themeColor="text1"/>
                         </w:rPr>
-                        <w:t>rice=20000</w:t>
+                        <w:t>rice=</w:t>
+                      </w:r>
+                      <w:proofErr w:type="gramEnd"/>
+                      <w:r>
+                        <w:rPr>
+                          <w:color w:val="000000" w:themeColor="text1"/>
+                        </w:rPr>
+                        <w:t>20000</w:t>
                       </w:r>
                     </w:p>
                   </w:txbxContent>
@@ -854,6 +1066,7 @@
       <w:pPr>
         <w:pStyle w:val="BodyText"/>
       </w:pPr>
+      <w:proofErr w:type="gramStart"/>
       <w:r>
         <w:t>su</w:t>
       </w:r>
@@ -861,7 +1074,11 @@
         <w:t>pp</w:t>
       </w:r>
       <w:r>
-        <w:t>ose we have railway monolithic a</w:t>
+        <w:t>ose</w:t>
+      </w:r>
+      <w:proofErr w:type="gramEnd"/>
+      <w:r>
+        <w:t xml:space="preserve"> we have railway monolithic a</w:t>
       </w:r>
       <w:r>
         <w:t>pp</w:t>
@@ -1020,6 +1237,7 @@
                                 <w:szCs w:val="28"/>
                               </w:rPr>
                             </w:pPr>
+                            <w:proofErr w:type="gramStart"/>
                             <w:r>
                               <w:rPr>
                                 <w:color w:val="000000" w:themeColor="text1"/>
@@ -1028,6 +1246,7 @@
                               </w:rPr>
                               <w:t>user</w:t>
                             </w:r>
+                            <w:proofErr w:type="gramEnd"/>
                           </w:p>
                         </w:txbxContent>
                       </wps:txbx>
@@ -1056,6 +1275,7 @@
                           <w:szCs w:val="28"/>
                         </w:rPr>
                       </w:pPr>
+                      <w:proofErr w:type="gramStart"/>
                       <w:r>
                         <w:rPr>
                           <w:color w:val="000000" w:themeColor="text1"/>
@@ -1064,6 +1284,7 @@
                         </w:rPr>
                         <w:t>user</w:t>
                       </w:r>
+                      <w:proofErr w:type="gramEnd"/>
                     </w:p>
                   </w:txbxContent>
                 </v:textbox>
@@ -1215,6 +1436,7 @@
                               </w:rPr>
                               <w:t xml:space="preserve">                     </w:t>
                             </w:r>
+                            <w:proofErr w:type="gramStart"/>
                             <w:r>
                               <w:rPr>
                                 <w:color w:val="000000" w:themeColor="text1"/>
@@ -1223,6 +1445,7 @@
                               </w:rPr>
                               <w:t>frontend</w:t>
                             </w:r>
+                            <w:proofErr w:type="gramEnd"/>
                           </w:p>
                           <w:p>
                             <w:pPr>
@@ -1247,8 +1470,18 @@
                                 <w:sz w:val="36"/>
                                 <w:szCs w:val="36"/>
                               </w:rPr>
-                              <w:t xml:space="preserve">           backend</w:t>
+                              <w:t xml:space="preserve">           </w:t>
                             </w:r>
+                            <w:proofErr w:type="gramStart"/>
+                            <w:r>
+                              <w:rPr>
+                                <w:color w:val="000000" w:themeColor="text1"/>
+                                <w:sz w:val="36"/>
+                                <w:szCs w:val="36"/>
+                              </w:rPr>
+                              <w:t>backend</w:t>
+                            </w:r>
+                            <w:proofErr w:type="gramEnd"/>
                           </w:p>
                         </w:txbxContent>
                       </wps:txbx>
@@ -1289,6 +1522,7 @@
                         </w:rPr>
                         <w:t xml:space="preserve">                     </w:t>
                       </w:r>
+                      <w:proofErr w:type="gramStart"/>
                       <w:r>
                         <w:rPr>
                           <w:color w:val="000000" w:themeColor="text1"/>
@@ -1297,6 +1531,7 @@
                         </w:rPr>
                         <w:t>frontend</w:t>
                       </w:r>
+                      <w:proofErr w:type="gramEnd"/>
                     </w:p>
                     <w:p>
                       <w:pPr>
@@ -1321,8 +1556,18 @@
                           <w:sz w:val="36"/>
                           <w:szCs w:val="36"/>
                         </w:rPr>
-                        <w:t xml:space="preserve">           backend</w:t>
+                        <w:t xml:space="preserve">           </w:t>
                       </w:r>
+                      <w:proofErr w:type="gramStart"/>
+                      <w:r>
+                        <w:rPr>
+                          <w:color w:val="000000" w:themeColor="text1"/>
+                          <w:sz w:val="36"/>
+                          <w:szCs w:val="36"/>
+                        </w:rPr>
+                        <w:t>backend</w:t>
+                      </w:r>
+                      <w:proofErr w:type="gramEnd"/>
                     </w:p>
                   </w:txbxContent>
                 </v:textbox>
@@ -1414,7 +1659,24 @@
           <w:szCs w:val="32"/>
         </w:rPr>
         <w:tab/>
-        <w:t>indian railway</w:t>
+      </w:r>
+      <w:proofErr w:type="spellStart"/>
+      <w:proofErr w:type="gramStart"/>
+      <w:r>
+        <w:rPr>
+          <w:sz w:val="32"/>
+          <w:szCs w:val="32"/>
+        </w:rPr>
+        <w:t>indian</w:t>
+      </w:r>
+      <w:proofErr w:type="spellEnd"/>
+      <w:proofErr w:type="gramEnd"/>
+      <w:r>
+        <w:rPr>
+          <w:sz w:val="32"/>
+          <w:szCs w:val="32"/>
+        </w:rPr>
+        <w:t xml:space="preserve"> railway</w:t>
       </w:r>
     </w:p>
     <w:p>
@@ -1502,8 +1764,16 @@
           <w:szCs w:val="32"/>
         </w:rPr>
         <w:tab/>
+      </w:r>
+      <w:proofErr w:type="gramStart"/>
+      <w:r>
+        <w:rPr>
+          <w:sz w:val="32"/>
+          <w:szCs w:val="32"/>
+        </w:rPr>
         <w:t>request</w:t>
       </w:r>
+      <w:proofErr w:type="gramEnd"/>
     </w:p>
     <w:p>
       <w:pPr>
@@ -1710,6 +1980,13 @@
           <w:szCs w:val="32"/>
         </w:rPr>
         <w:tab/>
+      </w:r>
+      <w:proofErr w:type="gramStart"/>
+      <w:r>
+        <w:rPr>
+          <w:sz w:val="32"/>
+          <w:szCs w:val="32"/>
+        </w:rPr>
         <w:t>res</w:t>
       </w:r>
       <w:r>
@@ -1726,6 +2003,7 @@
         </w:rPr>
         <w:t>onse</w:t>
       </w:r>
+      <w:proofErr w:type="gramEnd"/>
       <w:r>
         <w:rPr>
           <w:sz w:val="32"/>
@@ -1881,6 +2159,7 @@
         </w:rPr>
         <w:t xml:space="preserve">                                                             </w:t>
       </w:r>
+      <w:proofErr w:type="gramStart"/>
       <w:r>
         <w:rPr>
           <w:sz w:val="32"/>
@@ -1893,7 +2172,15 @@
           <w:sz w:val="32"/>
           <w:szCs w:val="32"/>
         </w:rPr>
-        <w:t>rocessing ha</w:t>
+        <w:t>rocessing</w:t>
+      </w:r>
+      <w:proofErr w:type="gramEnd"/>
+      <w:r>
+        <w:rPr>
+          <w:sz w:val="32"/>
+          <w:szCs w:val="32"/>
+        </w:rPr>
+        <w:t xml:space="preserve"> ha</w:t>
       </w:r>
       <w:r>
         <w:rPr>
@@ -1921,13 +2208,22 @@
           <w:szCs w:val="32"/>
         </w:rPr>
       </w:pPr>
+      <w:proofErr w:type="gramStart"/>
       <w:r>
         <w:rPr>
           <w:sz w:val="32"/>
           <w:szCs w:val="32"/>
         </w:rPr>
         <w:lastRenderedPageBreak/>
-        <w:t>this is fine but instead the book ticket directly from railway a</w:t>
+        <w:t>this</w:t>
+      </w:r>
+      <w:proofErr w:type="gramEnd"/>
+      <w:r>
+        <w:rPr>
+          <w:sz w:val="32"/>
+          <w:szCs w:val="32"/>
+        </w:rPr>
+        <w:t xml:space="preserve"> is fine but instead the book ticket directly from railway a</w:t>
       </w:r>
       <w:r>
         <w:rPr>
@@ -1948,7 +2244,15 @@
           <w:sz w:val="32"/>
           <w:szCs w:val="32"/>
         </w:rPr>
-        <w:t xml:space="preserve"> we can also book the railway ticket using makeMyTri</w:t>
+        <w:t xml:space="preserve"> we can also book the railway ticket using </w:t>
+      </w:r>
+      <w:proofErr w:type="spellStart"/>
+      <w:r>
+        <w:rPr>
+          <w:sz w:val="32"/>
+          <w:szCs w:val="32"/>
+        </w:rPr>
+        <w:t>makeMyTri</w:t>
       </w:r>
       <w:r>
         <w:rPr>
@@ -1957,6 +2261,7 @@
         </w:rPr>
         <w:t>p</w:t>
       </w:r>
+      <w:proofErr w:type="spellEnd"/>
       <w:r>
         <w:rPr>
           <w:sz w:val="32"/>
@@ -1964,6 +2269,7 @@
         </w:rPr>
         <w:t xml:space="preserve"> and </w:t>
       </w:r>
+      <w:proofErr w:type="spellStart"/>
       <w:r>
         <w:rPr>
           <w:sz w:val="32"/>
@@ -1976,7 +2282,15 @@
           <w:sz w:val="32"/>
           <w:szCs w:val="32"/>
         </w:rPr>
-        <w:t>aytm and other a</w:t>
+        <w:t>aytm</w:t>
+      </w:r>
+      <w:proofErr w:type="spellEnd"/>
+      <w:r>
+        <w:rPr>
+          <w:sz w:val="32"/>
+          <w:szCs w:val="32"/>
+        </w:rPr>
+        <w:t xml:space="preserve"> and other a</w:t>
       </w:r>
       <w:r>
         <w:rPr>
@@ -2066,6 +2380,7 @@
                                 <w:color w:val="000000" w:themeColor="text1"/>
                               </w:rPr>
                             </w:pPr>
+                            <w:proofErr w:type="spellStart"/>
                             <w:r>
                               <w:rPr>
                                 <w:color w:val="000000" w:themeColor="text1"/>
@@ -2079,6 +2394,7 @@
                               </w:rPr>
                               <w:t>p</w:t>
                             </w:r>
+                            <w:proofErr w:type="spellEnd"/>
                           </w:p>
                         </w:txbxContent>
                       </wps:txbx>
@@ -2111,6 +2427,7 @@
                           <w:color w:val="000000" w:themeColor="text1"/>
                         </w:rPr>
                       </w:pPr>
+                      <w:proofErr w:type="spellStart"/>
                       <w:r>
                         <w:rPr>
                           <w:color w:val="000000" w:themeColor="text1"/>
@@ -2124,6 +2441,7 @@
                         </w:rPr>
                         <w:t>p</w:t>
                       </w:r>
+                      <w:proofErr w:type="spellEnd"/>
                     </w:p>
                   </w:txbxContent>
                 </v:textbox>
@@ -2337,12 +2655,21 @@
                                 <w:szCs w:val="36"/>
                               </w:rPr>
                             </w:pPr>
+                            <w:proofErr w:type="gramStart"/>
                             <w:r>
                               <w:rPr>
                                 <w:sz w:val="36"/>
                                 <w:szCs w:val="36"/>
                               </w:rPr>
-                              <w:t xml:space="preserve">java backend </w:t>
+                              <w:t>java</w:t>
+                            </w:r>
+                            <w:proofErr w:type="gramEnd"/>
+                            <w:r>
+                              <w:rPr>
+                                <w:sz w:val="36"/>
+                                <w:szCs w:val="36"/>
+                              </w:rPr>
+                              <w:t xml:space="preserve"> backend </w:t>
                             </w:r>
                           </w:p>
                           <w:p>
@@ -2358,12 +2685,23 @@
                                 <w:szCs w:val="24"/>
                               </w:rPr>
                             </w:pPr>
+                            <w:proofErr w:type="spellStart"/>
+                            <w:proofErr w:type="gramStart"/>
                             <w:r>
                               <w:rPr>
                                 <w:sz w:val="24"/>
                                 <w:szCs w:val="24"/>
                               </w:rPr>
-                              <w:t>dao la</w:t>
+                              <w:t>dao</w:t>
+                            </w:r>
+                            <w:proofErr w:type="spellEnd"/>
+                            <w:proofErr w:type="gramEnd"/>
+                            <w:r>
+                              <w:rPr>
+                                <w:sz w:val="24"/>
+                                <w:szCs w:val="24"/>
+                              </w:rPr>
+                              <w:t xml:space="preserve"> la</w:t>
                             </w:r>
                             <w:r>
                               <w:rPr>
@@ -2386,12 +2724,21 @@
                                 <w:szCs w:val="24"/>
                               </w:rPr>
                             </w:pPr>
+                            <w:proofErr w:type="gramStart"/>
                             <w:r>
                               <w:rPr>
                                 <w:sz w:val="24"/>
                                 <w:szCs w:val="24"/>
                               </w:rPr>
-                              <w:t>service layer methods</w:t>
+                              <w:t>service</w:t>
+                            </w:r>
+                            <w:proofErr w:type="gramEnd"/>
+                            <w:r>
+                              <w:rPr>
+                                <w:sz w:val="24"/>
+                                <w:szCs w:val="24"/>
+                              </w:rPr>
+                              <w:t xml:space="preserve"> layer methods</w:t>
                             </w:r>
                           </w:p>
                         </w:txbxContent>
@@ -2443,12 +2790,21 @@
                           <w:szCs w:val="36"/>
                         </w:rPr>
                       </w:pPr>
+                      <w:proofErr w:type="gramStart"/>
                       <w:r>
                         <w:rPr>
                           <w:sz w:val="36"/>
                           <w:szCs w:val="36"/>
                         </w:rPr>
-                        <w:t xml:space="preserve">java backend </w:t>
+                        <w:t>java</w:t>
+                      </w:r>
+                      <w:proofErr w:type="gramEnd"/>
+                      <w:r>
+                        <w:rPr>
+                          <w:sz w:val="36"/>
+                          <w:szCs w:val="36"/>
+                        </w:rPr>
+                        <w:t xml:space="preserve"> backend </w:t>
                       </w:r>
                     </w:p>
                     <w:p>
@@ -2464,12 +2820,23 @@
                           <w:szCs w:val="24"/>
                         </w:rPr>
                       </w:pPr>
+                      <w:proofErr w:type="spellStart"/>
+                      <w:proofErr w:type="gramStart"/>
                       <w:r>
                         <w:rPr>
                           <w:sz w:val="24"/>
                           <w:szCs w:val="24"/>
                         </w:rPr>
-                        <w:t>dao la</w:t>
+                        <w:t>dao</w:t>
+                      </w:r>
+                      <w:proofErr w:type="spellEnd"/>
+                      <w:proofErr w:type="gramEnd"/>
+                      <w:r>
+                        <w:rPr>
+                          <w:sz w:val="24"/>
+                          <w:szCs w:val="24"/>
+                        </w:rPr>
+                        <w:t xml:space="preserve"> la</w:t>
                       </w:r>
                       <w:r>
                         <w:rPr>
@@ -2492,12 +2859,21 @@
                           <w:szCs w:val="24"/>
                         </w:rPr>
                       </w:pPr>
+                      <w:proofErr w:type="gramStart"/>
                       <w:r>
                         <w:rPr>
                           <w:sz w:val="24"/>
                           <w:szCs w:val="24"/>
                         </w:rPr>
-                        <w:t>service layer methods</w:t>
+                        <w:t>service</w:t>
+                      </w:r>
+                      <w:proofErr w:type="gramEnd"/>
+                      <w:r>
+                        <w:rPr>
+                          <w:sz w:val="24"/>
+                          <w:szCs w:val="24"/>
+                        </w:rPr>
+                        <w:t xml:space="preserve"> layer methods</w:t>
                       </w:r>
                     </w:p>
                   </w:txbxContent>
@@ -2512,7 +2888,15 @@
           <w:sz w:val="32"/>
           <w:szCs w:val="32"/>
         </w:rPr>
-        <w:t xml:space="preserve">        request</w:t>
+        <w:t xml:space="preserve">        </w:t>
+      </w:r>
+      <w:proofErr w:type="gramStart"/>
+      <w:r>
+        <w:rPr>
+          <w:sz w:val="32"/>
+          <w:szCs w:val="32"/>
+        </w:rPr>
+        <w:t>request</w:t>
       </w:r>
       <w:r>
         <w:rPr>
@@ -2521,6 +2905,7 @@
         </w:rPr>
         <w:t>1</w:t>
       </w:r>
+      <w:proofErr w:type="gramEnd"/>
       <w:r>
         <w:rPr>
           <w:sz w:val="32"/>
@@ -2919,6 +3304,7 @@
         <w:tab/>
         <w:t xml:space="preserve">            </w:t>
       </w:r>
+      <w:proofErr w:type="gramStart"/>
       <w:r>
         <w:rPr>
           <w:sz w:val="24"/>
@@ -2926,6 +3312,7 @@
         </w:rPr>
         <w:t>request2</w:t>
       </w:r>
+      <w:proofErr w:type="gramEnd"/>
       <w:r>
         <w:rPr>
           <w:sz w:val="32"/>
@@ -2933,6 +3320,7 @@
         </w:rPr>
         <w:t xml:space="preserve"> </w:t>
       </w:r>
+      <w:proofErr w:type="spellStart"/>
       <w:r>
         <w:rPr>
           <w:sz w:val="32"/>
@@ -2940,6 +3328,7 @@
         </w:rPr>
         <w:t>traindetails</w:t>
       </w:r>
+      <w:proofErr w:type="spellEnd"/>
     </w:p>
     <w:p>
       <w:pPr>
@@ -3031,8 +3420,17 @@
           <w:sz w:val="32"/>
           <w:szCs w:val="32"/>
         </w:rPr>
-        <w:t xml:space="preserve">      response</w:t>
-      </w:r>
+        <w:t xml:space="preserve">      </w:t>
+      </w:r>
+      <w:proofErr w:type="gramStart"/>
+      <w:r>
+        <w:rPr>
+          <w:sz w:val="32"/>
+          <w:szCs w:val="32"/>
+        </w:rPr>
+        <w:t>response</w:t>
+      </w:r>
+      <w:proofErr w:type="gramEnd"/>
       <w:r>
         <w:rPr>
           <w:sz w:val="32"/>
@@ -3054,6 +3452,7 @@
         </w:rPr>
         <w:t xml:space="preserve"> </w:t>
       </w:r>
+      <w:proofErr w:type="spellStart"/>
       <w:r>
         <w:rPr>
           <w:sz w:val="32"/>
@@ -3061,6 +3460,7 @@
         </w:rPr>
         <w:t>response</w:t>
       </w:r>
+      <w:proofErr w:type="spellEnd"/>
       <w:r>
         <w:rPr>
           <w:sz w:val="32"/>
@@ -3300,6 +3700,8 @@
         </w:rPr>
         <w:t xml:space="preserve">                                                         </w:t>
       </w:r>
+      <w:proofErr w:type="spellStart"/>
+      <w:proofErr w:type="gramStart"/>
       <w:r>
         <w:rPr>
           <w:sz w:val="32"/>
@@ -3307,6 +3709,8 @@
         </w:rPr>
         <w:t>ticketdetails</w:t>
       </w:r>
+      <w:proofErr w:type="spellEnd"/>
+      <w:proofErr w:type="gramEnd"/>
     </w:p>
     <w:p>
       <w:pPr>
@@ -3670,12 +4074,23 @@
           </mc:Fallback>
         </mc:AlternateContent>
       </w:r>
-      <w:r>
-        <w:rPr>
-          <w:sz w:val="32"/>
-          <w:szCs w:val="32"/>
-        </w:rPr>
-        <w:t xml:space="preserve">bookTicket     </w:t>
+      <w:proofErr w:type="spellStart"/>
+      <w:proofErr w:type="gramStart"/>
+      <w:r>
+        <w:rPr>
+          <w:sz w:val="32"/>
+          <w:szCs w:val="32"/>
+        </w:rPr>
+        <w:t>bookTicket</w:t>
+      </w:r>
+      <w:proofErr w:type="spellEnd"/>
+      <w:proofErr w:type="gramEnd"/>
+      <w:r>
+        <w:rPr>
+          <w:sz w:val="32"/>
+          <w:szCs w:val="32"/>
+        </w:rPr>
+        <w:t xml:space="preserve">     </w:t>
       </w:r>
     </w:p>
     <w:p>
@@ -3757,12 +4172,14 @@
                                 <w:color w:val="000000" w:themeColor="text1"/>
                               </w:rPr>
                             </w:pPr>
+                            <w:proofErr w:type="spellStart"/>
                             <w:r>
                               <w:rPr>
                                 <w:color w:val="000000" w:themeColor="text1"/>
                               </w:rPr>
                               <w:t>Paytm</w:t>
                             </w:r>
+                            <w:proofErr w:type="spellEnd"/>
                           </w:p>
                         </w:txbxContent>
                       </wps:txbx>
@@ -3790,12 +4207,14 @@
                           <w:color w:val="000000" w:themeColor="text1"/>
                         </w:rPr>
                       </w:pPr>
+                      <w:proofErr w:type="spellStart"/>
                       <w:r>
                         <w:rPr>
                           <w:color w:val="000000" w:themeColor="text1"/>
                         </w:rPr>
                         <w:t>Paytm</w:t>
                       </w:r>
+                      <w:proofErr w:type="spellEnd"/>
                     </w:p>
                   </w:txbxContent>
                 </v:textbox>
@@ -4073,8 +4492,17 @@
           <w:sz w:val="32"/>
           <w:szCs w:val="32"/>
         </w:rPr>
-        <w:t xml:space="preserve">                        endpoints</w:t>
-      </w:r>
+        <w:t xml:space="preserve">                        </w:t>
+      </w:r>
+      <w:proofErr w:type="gramStart"/>
+      <w:r>
+        <w:rPr>
+          <w:sz w:val="32"/>
+          <w:szCs w:val="32"/>
+        </w:rPr>
+        <w:t>endpoints</w:t>
+      </w:r>
+      <w:proofErr w:type="gramEnd"/>
     </w:p>
     <w:p>
       <w:pPr>
@@ -4107,23 +4535,122 @@
       <w:pPr>
         <w:pStyle w:val="BodyText"/>
       </w:pPr>
-      <w:r>
-        <w:t>makeMyTrip has only view not the model(data) so when user will request to the makeMyTrip let’s say request1 then makeMyTrip will internally request to railway server request2 for the data then it will get the response from railway server then it will give back the response to the user same for paytm</w:t>
-      </w:r>
-    </w:p>
-    <w:p>
-      <w:pPr>
-        <w:rPr>
-          <w:sz w:val="32"/>
-          <w:szCs w:val="32"/>
-        </w:rPr>
-      </w:pPr>
-      <w:r>
-        <w:rPr>
-          <w:sz w:val="32"/>
-          <w:szCs w:val="32"/>
-        </w:rPr>
-        <w:t xml:space="preserve">now problem is that you are saying that railway server will give the object to the paytm as the response and railway backend is written in java and now paytm let’s say javascript application or php </w:t>
+      <w:proofErr w:type="spellStart"/>
+      <w:r>
+        <w:t>makeMyTrip</w:t>
+      </w:r>
+      <w:proofErr w:type="spellEnd"/>
+      <w:r>
+        <w:t xml:space="preserve"> has only view not the model(data) so when user will request to the </w:t>
+      </w:r>
+      <w:proofErr w:type="spellStart"/>
+      <w:r>
+        <w:t>makeMyTrip</w:t>
+      </w:r>
+      <w:proofErr w:type="spellEnd"/>
+      <w:r>
+        <w:t xml:space="preserve"> let’s say request1 then </w:t>
+      </w:r>
+      <w:proofErr w:type="spellStart"/>
+      <w:r>
+        <w:t>makeMyTrip</w:t>
+      </w:r>
+      <w:proofErr w:type="spellEnd"/>
+      <w:r>
+        <w:t xml:space="preserve"> will internally request to railway server request2 for the data then it will get the response from railway server then it will give back the response to the user same for </w:t>
+      </w:r>
+      <w:proofErr w:type="spellStart"/>
+      <w:r>
+        <w:t>paytm</w:t>
+      </w:r>
+      <w:proofErr w:type="spellEnd"/>
+    </w:p>
+    <w:p>
+      <w:pPr>
+        <w:rPr>
+          <w:sz w:val="32"/>
+          <w:szCs w:val="32"/>
+        </w:rPr>
+      </w:pPr>
+      <w:proofErr w:type="gramStart"/>
+      <w:r>
+        <w:rPr>
+          <w:sz w:val="32"/>
+          <w:szCs w:val="32"/>
+        </w:rPr>
+        <w:t>now</w:t>
+      </w:r>
+      <w:proofErr w:type="gramEnd"/>
+      <w:r>
+        <w:rPr>
+          <w:sz w:val="32"/>
+          <w:szCs w:val="32"/>
+        </w:rPr>
+        <w:t xml:space="preserve"> problem is that you are saying that railway server will give the object to the </w:t>
+      </w:r>
+      <w:proofErr w:type="spellStart"/>
+      <w:r>
+        <w:rPr>
+          <w:sz w:val="32"/>
+          <w:szCs w:val="32"/>
+        </w:rPr>
+        <w:t>paytm</w:t>
+      </w:r>
+      <w:proofErr w:type="spellEnd"/>
+      <w:r>
+        <w:rPr>
+          <w:sz w:val="32"/>
+          <w:szCs w:val="32"/>
+        </w:rPr>
+        <w:t xml:space="preserve"> as the response and railway backend is written in java and now </w:t>
+      </w:r>
+      <w:proofErr w:type="spellStart"/>
+      <w:r>
+        <w:rPr>
+          <w:sz w:val="32"/>
+          <w:szCs w:val="32"/>
+        </w:rPr>
+        <w:t>paytm</w:t>
+      </w:r>
+      <w:proofErr w:type="spellEnd"/>
+      <w:r>
+        <w:rPr>
+          <w:sz w:val="32"/>
+          <w:szCs w:val="32"/>
+        </w:rPr>
+        <w:t xml:space="preserve"> let’s say </w:t>
+      </w:r>
+      <w:proofErr w:type="spellStart"/>
+      <w:r>
+        <w:rPr>
+          <w:sz w:val="32"/>
+          <w:szCs w:val="32"/>
+        </w:rPr>
+        <w:t>javascript</w:t>
+      </w:r>
+      <w:proofErr w:type="spellEnd"/>
+      <w:r>
+        <w:rPr>
+          <w:sz w:val="32"/>
+          <w:szCs w:val="32"/>
+        </w:rPr>
+        <w:t xml:space="preserve"> application or </w:t>
+      </w:r>
+      <w:proofErr w:type="spellStart"/>
+      <w:r>
+        <w:rPr>
+          <w:sz w:val="32"/>
+          <w:szCs w:val="32"/>
+        </w:rPr>
+        <w:t>php</w:t>
+      </w:r>
+      <w:proofErr w:type="spellEnd"/>
+      <w:r>
+        <w:rPr>
+          <w:sz w:val="32"/>
+          <w:szCs w:val="32"/>
+        </w:rPr>
+        <w:t xml:space="preserve"> </w:t>
       </w:r>
       <w:r>
         <w:rPr>
@@ -4131,15 +4658,47 @@
           <w:szCs w:val="32"/>
         </w:rPr>
         <w:lastRenderedPageBreak/>
-        <w:t xml:space="preserve">application etc and paytm </w:t>
-      </w:r>
-      <w:r>
-        <w:rPr>
-          <w:sz w:val="32"/>
-          <w:szCs w:val="32"/>
-        </w:rPr>
         <w:t xml:space="preserve">application </w:t>
       </w:r>
+      <w:proofErr w:type="spellStart"/>
+      <w:r>
+        <w:rPr>
+          <w:sz w:val="32"/>
+          <w:szCs w:val="32"/>
+        </w:rPr>
+        <w:t>etc</w:t>
+      </w:r>
+      <w:proofErr w:type="spellEnd"/>
+      <w:r>
+        <w:rPr>
+          <w:sz w:val="32"/>
+          <w:szCs w:val="32"/>
+        </w:rPr>
+        <w:t xml:space="preserve"> and </w:t>
+      </w:r>
+      <w:proofErr w:type="spellStart"/>
+      <w:r>
+        <w:rPr>
+          <w:sz w:val="32"/>
+          <w:szCs w:val="32"/>
+        </w:rPr>
+        <w:t>paytm</w:t>
+      </w:r>
+      <w:proofErr w:type="spellEnd"/>
+      <w:r>
+        <w:rPr>
+          <w:sz w:val="32"/>
+          <w:szCs w:val="32"/>
+        </w:rPr>
+        <w:t xml:space="preserve"> </w:t>
+      </w:r>
+      <w:r>
+        <w:rPr>
+          <w:sz w:val="32"/>
+          <w:szCs w:val="32"/>
+        </w:rPr>
+        <w:t xml:space="preserve">application </w:t>
+      </w:r>
       <w:r>
         <w:rPr>
           <w:sz w:val="32"/>
@@ -4152,30 +4711,105 @@
           <w:sz w:val="32"/>
           <w:szCs w:val="32"/>
         </w:rPr>
-        <w:t xml:space="preserve"> bet having jvm and railway server is</w:t>
-      </w:r>
-      <w:r>
-        <w:rPr>
-          <w:sz w:val="32"/>
-          <w:szCs w:val="32"/>
-        </w:rPr>
-        <w:t xml:space="preserve"> sending java object means bytecode and paytm</w:t>
-      </w:r>
-    </w:p>
-    <w:p>
-      <w:pPr>
-        <w:rPr>
-          <w:sz w:val="32"/>
-          <w:szCs w:val="32"/>
-        </w:rPr>
-      </w:pPr>
-      <w:r>
-        <w:rPr>
-          <w:sz w:val="32"/>
-          <w:szCs w:val="32"/>
-        </w:rPr>
-        <w:t>application doesn’t have jvm then how it will use the object so railway server will not send the object ,it will send the representation of object and obviously this representation should be language independent, platform independent etc</w:t>
-      </w:r>
+        <w:t xml:space="preserve"> bet having </w:t>
+      </w:r>
+      <w:proofErr w:type="spellStart"/>
+      <w:r>
+        <w:rPr>
+          <w:sz w:val="32"/>
+          <w:szCs w:val="32"/>
+        </w:rPr>
+        <w:t>jvm</w:t>
+      </w:r>
+      <w:proofErr w:type="spellEnd"/>
+      <w:r>
+        <w:rPr>
+          <w:sz w:val="32"/>
+          <w:szCs w:val="32"/>
+        </w:rPr>
+        <w:t xml:space="preserve"> and railway server is</w:t>
+      </w:r>
+      <w:r>
+        <w:rPr>
+          <w:sz w:val="32"/>
+          <w:szCs w:val="32"/>
+        </w:rPr>
+        <w:t xml:space="preserve"> sending java object means </w:t>
+      </w:r>
+      <w:proofErr w:type="spellStart"/>
+      <w:r>
+        <w:rPr>
+          <w:sz w:val="32"/>
+          <w:szCs w:val="32"/>
+        </w:rPr>
+        <w:t>bytecode</w:t>
+      </w:r>
+      <w:proofErr w:type="spellEnd"/>
+      <w:r>
+        <w:rPr>
+          <w:sz w:val="32"/>
+          <w:szCs w:val="32"/>
+        </w:rPr>
+        <w:t xml:space="preserve"> and </w:t>
+      </w:r>
+      <w:proofErr w:type="spellStart"/>
+      <w:r>
+        <w:rPr>
+          <w:sz w:val="32"/>
+          <w:szCs w:val="32"/>
+        </w:rPr>
+        <w:t>paytm</w:t>
+      </w:r>
+      <w:proofErr w:type="spellEnd"/>
+    </w:p>
+    <w:p>
+      <w:pPr>
+        <w:rPr>
+          <w:sz w:val="32"/>
+          <w:szCs w:val="32"/>
+        </w:rPr>
+      </w:pPr>
+      <w:proofErr w:type="gramStart"/>
+      <w:r>
+        <w:rPr>
+          <w:sz w:val="32"/>
+          <w:szCs w:val="32"/>
+        </w:rPr>
+        <w:t>application</w:t>
+      </w:r>
+      <w:proofErr w:type="gramEnd"/>
+      <w:r>
+        <w:rPr>
+          <w:sz w:val="32"/>
+          <w:szCs w:val="32"/>
+        </w:rPr>
+        <w:t xml:space="preserve"> doesn’t have </w:t>
+      </w:r>
+      <w:proofErr w:type="spellStart"/>
+      <w:r>
+        <w:rPr>
+          <w:sz w:val="32"/>
+          <w:szCs w:val="32"/>
+        </w:rPr>
+        <w:t>jvm</w:t>
+      </w:r>
+      <w:proofErr w:type="spellEnd"/>
+      <w:r>
+        <w:rPr>
+          <w:sz w:val="32"/>
+          <w:szCs w:val="32"/>
+        </w:rPr>
+        <w:t xml:space="preserve"> then how it will use the object so railway server will not send the object ,it will send the representation of object and obviously this representation should be language independent, platform independent </w:t>
+      </w:r>
+      <w:proofErr w:type="spellStart"/>
+      <w:r>
+        <w:rPr>
+          <w:sz w:val="32"/>
+          <w:szCs w:val="32"/>
+        </w:rPr>
+        <w:t>etc</w:t>
+      </w:r>
+      <w:proofErr w:type="spellEnd"/>
       <w:r>
         <w:rPr>
           <w:sz w:val="32"/>
@@ -4188,23 +4822,50 @@
           <w:sz w:val="32"/>
           <w:szCs w:val="32"/>
         </w:rPr>
-        <w:t xml:space="preserve"> like xml or json</w:t>
-      </w:r>
-    </w:p>
-    <w:p>
-      <w:pPr>
-        <w:rPr>
-          <w:sz w:val="32"/>
-          <w:szCs w:val="32"/>
-        </w:rPr>
-      </w:pPr>
-      <w:r>
-        <w:rPr>
-          <w:sz w:val="32"/>
-          <w:szCs w:val="32"/>
-        </w:rPr>
-        <w:t>and in spring there is a default support for json</w:t>
-      </w:r>
+        <w:t xml:space="preserve"> like xml or </w:t>
+      </w:r>
+      <w:proofErr w:type="spellStart"/>
+      <w:r>
+        <w:rPr>
+          <w:sz w:val="32"/>
+          <w:szCs w:val="32"/>
+        </w:rPr>
+        <w:t>json</w:t>
+      </w:r>
+      <w:proofErr w:type="spellEnd"/>
+    </w:p>
+    <w:p>
+      <w:pPr>
+        <w:rPr>
+          <w:sz w:val="32"/>
+          <w:szCs w:val="32"/>
+        </w:rPr>
+      </w:pPr>
+      <w:proofErr w:type="gramStart"/>
+      <w:r>
+        <w:rPr>
+          <w:sz w:val="32"/>
+          <w:szCs w:val="32"/>
+        </w:rPr>
+        <w:t>and</w:t>
+      </w:r>
+      <w:proofErr w:type="gramEnd"/>
+      <w:r>
+        <w:rPr>
+          <w:sz w:val="32"/>
+          <w:szCs w:val="32"/>
+        </w:rPr>
+        <w:t xml:space="preserve"> in spring there is a default support for </w:t>
+      </w:r>
+      <w:proofErr w:type="spellStart"/>
+      <w:r>
+        <w:rPr>
+          <w:sz w:val="32"/>
+          <w:szCs w:val="32"/>
+        </w:rPr>
+        <w:t>json</w:t>
+      </w:r>
+      <w:proofErr w:type="spellEnd"/>
     </w:p>
     <w:p>
       <w:pPr>
@@ -4278,13 +4939,23 @@
                                 <w:szCs w:val="36"/>
                               </w:rPr>
                             </w:pPr>
+                            <w:proofErr w:type="gramStart"/>
                             <w:r>
                               <w:rPr>
                                 <w:color w:val="000000" w:themeColor="text1"/>
                                 <w:sz w:val="36"/>
                                 <w:szCs w:val="36"/>
                               </w:rPr>
-                              <w:t>java server</w:t>
+                              <w:t>java</w:t>
+                            </w:r>
+                            <w:proofErr w:type="gramEnd"/>
+                            <w:r>
+                              <w:rPr>
+                                <w:color w:val="000000" w:themeColor="text1"/>
+                                <w:sz w:val="36"/>
+                                <w:szCs w:val="36"/>
+                              </w:rPr>
+                              <w:t xml:space="preserve"> server</w:t>
                             </w:r>
                           </w:p>
                         </w:txbxContent>
@@ -4320,13 +4991,23 @@
                           <w:szCs w:val="36"/>
                         </w:rPr>
                       </w:pPr>
+                      <w:proofErr w:type="gramStart"/>
                       <w:r>
                         <w:rPr>
                           <w:color w:val="000000" w:themeColor="text1"/>
                           <w:sz w:val="36"/>
                           <w:szCs w:val="36"/>
                         </w:rPr>
-                        <w:t>java server</w:t>
+                        <w:t>java</w:t>
+                      </w:r>
+                      <w:proofErr w:type="gramEnd"/>
+                      <w:r>
+                        <w:rPr>
+                          <w:color w:val="000000" w:themeColor="text1"/>
+                          <w:sz w:val="36"/>
+                          <w:szCs w:val="36"/>
+                        </w:rPr>
+                        <w:t xml:space="preserve"> server</w:t>
                       </w:r>
                     </w:p>
                   </w:txbxContent>
@@ -4336,12 +5017,101 @@
           </mc:Fallback>
         </mc:AlternateContent>
       </w:r>
-      <w:r>
-        <w:rPr>
-          <w:sz w:val="32"/>
-          <w:szCs w:val="32"/>
-        </w:rPr>
-        <w:t>now railway server has java object so it will not send the java object it will send its representation that is json so now if paytm side is either php application or ruby application etc it will process the json and same for request data just like response data</w:t>
+      <w:proofErr w:type="gramStart"/>
+      <w:r>
+        <w:rPr>
+          <w:sz w:val="32"/>
+          <w:szCs w:val="32"/>
+        </w:rPr>
+        <w:t>now</w:t>
+      </w:r>
+      <w:proofErr w:type="gramEnd"/>
+      <w:r>
+        <w:rPr>
+          <w:sz w:val="32"/>
+          <w:szCs w:val="32"/>
+        </w:rPr>
+        <w:t xml:space="preserve"> railway server has java object so it will not send the java object it will send its representation that is </w:t>
+      </w:r>
+      <w:proofErr w:type="spellStart"/>
+      <w:r>
+        <w:rPr>
+          <w:sz w:val="32"/>
+          <w:szCs w:val="32"/>
+        </w:rPr>
+        <w:t>json</w:t>
+      </w:r>
+      <w:proofErr w:type="spellEnd"/>
+      <w:r>
+        <w:rPr>
+          <w:sz w:val="32"/>
+          <w:szCs w:val="32"/>
+        </w:rPr>
+        <w:t xml:space="preserve"> so now if </w:t>
+      </w:r>
+      <w:proofErr w:type="spellStart"/>
+      <w:r>
+        <w:rPr>
+          <w:sz w:val="32"/>
+          <w:szCs w:val="32"/>
+        </w:rPr>
+        <w:t>paytm</w:t>
+      </w:r>
+      <w:proofErr w:type="spellEnd"/>
+      <w:r>
+        <w:rPr>
+          <w:sz w:val="32"/>
+          <w:szCs w:val="32"/>
+        </w:rPr>
+        <w:t xml:space="preserve"> side is either </w:t>
+      </w:r>
+      <w:proofErr w:type="spellStart"/>
+      <w:r>
+        <w:rPr>
+          <w:sz w:val="32"/>
+          <w:szCs w:val="32"/>
+        </w:rPr>
+        <w:t>php</w:t>
+      </w:r>
+      <w:proofErr w:type="spellEnd"/>
+      <w:r>
+        <w:rPr>
+          <w:sz w:val="32"/>
+          <w:szCs w:val="32"/>
+        </w:rPr>
+        <w:t xml:space="preserve"> application or ruby application </w:t>
+      </w:r>
+      <w:proofErr w:type="spellStart"/>
+      <w:r>
+        <w:rPr>
+          <w:sz w:val="32"/>
+          <w:szCs w:val="32"/>
+        </w:rPr>
+        <w:t>etc</w:t>
+      </w:r>
+      <w:proofErr w:type="spellEnd"/>
+      <w:r>
+        <w:rPr>
+          <w:sz w:val="32"/>
+          <w:szCs w:val="32"/>
+        </w:rPr>
+        <w:t xml:space="preserve"> it will process the </w:t>
+      </w:r>
+      <w:proofErr w:type="spellStart"/>
+      <w:r>
+        <w:rPr>
+          <w:sz w:val="32"/>
+          <w:szCs w:val="32"/>
+        </w:rPr>
+        <w:t>json</w:t>
+      </w:r>
+      <w:proofErr w:type="spellEnd"/>
+      <w:r>
+        <w:rPr>
+          <w:sz w:val="32"/>
+          <w:szCs w:val="32"/>
+        </w:rPr>
+        <w:t xml:space="preserve"> and same for request data just like response data</w:t>
       </w:r>
     </w:p>
     <w:p>
@@ -4425,11 +5195,19 @@
                                 <w:color w:val="000000" w:themeColor="text1"/>
                               </w:rPr>
                             </w:pPr>
+                            <w:proofErr w:type="gramStart"/>
                             <w:r>
                               <w:rPr>
                                 <w:color w:val="000000" w:themeColor="text1"/>
                               </w:rPr>
-                              <w:t>id=1</w:t>
+                              <w:t>id=</w:t>
+                            </w:r>
+                            <w:proofErr w:type="gramEnd"/>
+                            <w:r>
+                              <w:rPr>
+                                <w:color w:val="000000" w:themeColor="text1"/>
+                              </w:rPr>
+                              <w:t>1</w:t>
                             </w:r>
                           </w:p>
                           <w:p>
@@ -4438,12 +5216,22 @@
                                 <w:color w:val="000000" w:themeColor="text1"/>
                               </w:rPr>
                             </w:pPr>
+                            <w:proofErr w:type="gramStart"/>
                             <w:r>
                               <w:rPr>
                                 <w:color w:val="000000" w:themeColor="text1"/>
                               </w:rPr>
-                              <w:t>train=gatimaan</w:t>
+                              <w:t>train=</w:t>
                             </w:r>
+                            <w:proofErr w:type="spellStart"/>
+                            <w:proofErr w:type="gramEnd"/>
+                            <w:r>
+                              <w:rPr>
+                                <w:color w:val="000000" w:themeColor="text1"/>
+                              </w:rPr>
+                              <w:t>gatimaan</w:t>
+                            </w:r>
+                            <w:proofErr w:type="spellEnd"/>
                           </w:p>
                         </w:txbxContent>
                       </wps:txbx>
@@ -4470,11 +5258,19 @@
                           <w:color w:val="000000" w:themeColor="text1"/>
                         </w:rPr>
                       </w:pPr>
+                      <w:proofErr w:type="gramStart"/>
                       <w:r>
                         <w:rPr>
                           <w:color w:val="000000" w:themeColor="text1"/>
                         </w:rPr>
-                        <w:t>id=1</w:t>
+                        <w:t>id=</w:t>
+                      </w:r>
+                      <w:proofErr w:type="gramEnd"/>
+                      <w:r>
+                        <w:rPr>
+                          <w:color w:val="000000" w:themeColor="text1"/>
+                        </w:rPr>
+                        <w:t>1</w:t>
                       </w:r>
                     </w:p>
                     <w:p>
@@ -4483,12 +5279,22 @@
                           <w:color w:val="000000" w:themeColor="text1"/>
                         </w:rPr>
                       </w:pPr>
+                      <w:proofErr w:type="gramStart"/>
                       <w:r>
                         <w:rPr>
                           <w:color w:val="000000" w:themeColor="text1"/>
                         </w:rPr>
-                        <w:t>train=gatimaan</w:t>
+                        <w:t>train=</w:t>
                       </w:r>
+                      <w:proofErr w:type="spellStart"/>
+                      <w:proofErr w:type="gramEnd"/>
+                      <w:r>
+                        <w:rPr>
+                          <w:color w:val="000000" w:themeColor="text1"/>
+                        </w:rPr>
+                        <w:t>gatimaan</w:t>
+                      </w:r>
+                      <w:proofErr w:type="spellEnd"/>
                     </w:p>
                   </w:txbxContent>
                 </v:textbox>
@@ -4502,7 +5308,23 @@
           <w:sz w:val="32"/>
           <w:szCs w:val="32"/>
         </w:rPr>
-        <w:t xml:space="preserve">                                                                             railway server</w:t>
+        <w:t xml:space="preserve">                                                                             </w:t>
+      </w:r>
+      <w:proofErr w:type="gramStart"/>
+      <w:r>
+        <w:rPr>
+          <w:sz w:val="32"/>
+          <w:szCs w:val="32"/>
+        </w:rPr>
+        <w:t>railway</w:t>
+      </w:r>
+      <w:proofErr w:type="gramEnd"/>
+      <w:r>
+        <w:rPr>
+          <w:sz w:val="32"/>
+          <w:szCs w:val="32"/>
+        </w:rPr>
+        <w:t xml:space="preserve"> server</w:t>
       </w:r>
     </w:p>
     <w:p>
@@ -4586,8 +5408,17 @@
           <w:sz w:val="32"/>
           <w:szCs w:val="32"/>
         </w:rPr>
-        <w:t xml:space="preserve">                                            response</w:t>
-      </w:r>
+        <w:t xml:space="preserve">                                            </w:t>
+      </w:r>
+      <w:proofErr w:type="gramStart"/>
+      <w:r>
+        <w:rPr>
+          <w:sz w:val="32"/>
+          <w:szCs w:val="32"/>
+        </w:rPr>
+        <w:t>response</w:t>
+      </w:r>
+      <w:proofErr w:type="gramEnd"/>
     </w:p>
     <w:p>
       <w:pPr>
@@ -4770,8 +5601,17 @@
           <w:sz w:val="32"/>
           <w:szCs w:val="32"/>
         </w:rPr>
-        <w:t xml:space="preserve">                                          request</w:t>
-      </w:r>
+        <w:t xml:space="preserve">                                          </w:t>
+      </w:r>
+      <w:proofErr w:type="gramStart"/>
+      <w:r>
+        <w:rPr>
+          <w:sz w:val="32"/>
+          <w:szCs w:val="32"/>
+        </w:rPr>
+        <w:t>request</w:t>
+      </w:r>
+      <w:proofErr w:type="gramEnd"/>
     </w:p>
     <w:p>
       <w:pPr>
@@ -4868,8 +5708,16 @@
           <w:szCs w:val="32"/>
         </w:rPr>
         <w:tab/>
+      </w:r>
+      <w:proofErr w:type="gramStart"/>
+      <w:r>
+        <w:rPr>
+          <w:sz w:val="32"/>
+          <w:szCs w:val="32"/>
+        </w:rPr>
         <w:t>representation</w:t>
       </w:r>
+      <w:proofErr w:type="gramEnd"/>
     </w:p>
     <w:p>
       <w:pPr>
@@ -4973,8 +5821,6 @@
         </w:rPr>
         <w:t>{“id”:1,”name”:</w:t>
       </w:r>
-      <w:bookmarkStart w:id="0" w:name="_GoBack"/>
-      <w:bookmarkEnd w:id="0"/>
       <w:r>
         <w:rPr>
           <w:sz w:val="32"/>
@@ -5070,7 +5916,39 @@
           <w:sz w:val="32"/>
           <w:szCs w:val="32"/>
         </w:rPr>
-        <w:t xml:space="preserve">            request                                        request(json)</w:t>
+        <w:t xml:space="preserve">            </w:t>
+      </w:r>
+      <w:proofErr w:type="gramStart"/>
+      <w:r>
+        <w:rPr>
+          <w:sz w:val="32"/>
+          <w:szCs w:val="32"/>
+        </w:rPr>
+        <w:t>request</w:t>
+      </w:r>
+      <w:proofErr w:type="gramEnd"/>
+      <w:r>
+        <w:rPr>
+          <w:sz w:val="32"/>
+          <w:szCs w:val="32"/>
+        </w:rPr>
+        <w:t xml:space="preserve">                                        request(</w:t>
+      </w:r>
+      <w:proofErr w:type="spellStart"/>
+      <w:r>
+        <w:rPr>
+          <w:sz w:val="32"/>
+          <w:szCs w:val="32"/>
+        </w:rPr>
+        <w:t>json</w:t>
+      </w:r>
+      <w:proofErr w:type="spellEnd"/>
+      <w:r>
+        <w:rPr>
+          <w:sz w:val="32"/>
+          <w:szCs w:val="32"/>
+        </w:rPr>
+        <w:t>)</w:t>
       </w:r>
     </w:p>
     <w:p>
@@ -5299,12 +6177,21 @@
           </mc:Fallback>
         </mc:AlternateContent>
       </w:r>
-      <w:r>
-        <w:rPr>
-          <w:sz w:val="32"/>
-          <w:szCs w:val="32"/>
-        </w:rPr>
-        <w:t xml:space="preserve">user    </w:t>
+      <w:proofErr w:type="gramStart"/>
+      <w:r>
+        <w:rPr>
+          <w:sz w:val="32"/>
+          <w:szCs w:val="32"/>
+        </w:rPr>
+        <w:t>user</w:t>
+      </w:r>
+      <w:proofErr w:type="gramEnd"/>
+      <w:r>
+        <w:rPr>
+          <w:sz w:val="32"/>
+          <w:szCs w:val="32"/>
+        </w:rPr>
+        <w:t xml:space="preserve">    </w:t>
       </w:r>
     </w:p>
     <w:p>
@@ -5323,7 +6210,39 @@
           <w:sz w:val="32"/>
           <w:szCs w:val="32"/>
         </w:rPr>
-        <w:t xml:space="preserve">   response                                         response(json)</w:t>
+        <w:t xml:space="preserve">   </w:t>
+      </w:r>
+      <w:proofErr w:type="gramStart"/>
+      <w:r>
+        <w:rPr>
+          <w:sz w:val="32"/>
+          <w:szCs w:val="32"/>
+        </w:rPr>
+        <w:t>response</w:t>
+      </w:r>
+      <w:proofErr w:type="gramEnd"/>
+      <w:r>
+        <w:rPr>
+          <w:sz w:val="32"/>
+          <w:szCs w:val="32"/>
+        </w:rPr>
+        <w:t xml:space="preserve">                                         response(</w:t>
+      </w:r>
+      <w:proofErr w:type="spellStart"/>
+      <w:r>
+        <w:rPr>
+          <w:sz w:val="32"/>
+          <w:szCs w:val="32"/>
+        </w:rPr>
+        <w:t>json</w:t>
+      </w:r>
+      <w:proofErr w:type="spellEnd"/>
+      <w:r>
+        <w:rPr>
+          <w:sz w:val="32"/>
+          <w:szCs w:val="32"/>
+        </w:rPr>
+        <w:t>)</w:t>
       </w:r>
       <w:r>
         <w:rPr>
@@ -5352,12 +6271,46 @@
         </w:rPr>
         <w:t xml:space="preserve">    </w:t>
       </w:r>
-      <w:r>
-        <w:rPr>
-          <w:sz w:val="32"/>
-          <w:szCs w:val="32"/>
-        </w:rPr>
-        <w:t xml:space="preserve">php/ruby/python/java etc       </w:t>
+      <w:proofErr w:type="spellStart"/>
+      <w:proofErr w:type="gramStart"/>
+      <w:r>
+        <w:rPr>
+          <w:sz w:val="32"/>
+          <w:szCs w:val="32"/>
+        </w:rPr>
+        <w:t>php</w:t>
+      </w:r>
+      <w:proofErr w:type="spellEnd"/>
+      <w:r>
+        <w:rPr>
+          <w:sz w:val="32"/>
+          <w:szCs w:val="32"/>
+        </w:rPr>
+        <w:t>/ruby/python/java</w:t>
+      </w:r>
+      <w:proofErr w:type="gramEnd"/>
+      <w:r>
+        <w:rPr>
+          <w:sz w:val="32"/>
+          <w:szCs w:val="32"/>
+        </w:rPr>
+        <w:t xml:space="preserve"> </w:t>
+      </w:r>
+      <w:proofErr w:type="spellStart"/>
+      <w:r>
+        <w:rPr>
+          <w:sz w:val="32"/>
+          <w:szCs w:val="32"/>
+        </w:rPr>
+        <w:t>etc</w:t>
+      </w:r>
+      <w:proofErr w:type="spellEnd"/>
+      <w:r>
+        <w:rPr>
+          <w:sz w:val="32"/>
+          <w:szCs w:val="32"/>
+        </w:rPr>
+        <w:t xml:space="preserve">       </w:t>
       </w:r>
     </w:p>
     <w:p>
@@ -5600,7 +6553,39 @@
           <w:sz w:val="32"/>
           <w:szCs w:val="32"/>
         </w:rPr>
-        <w:t xml:space="preserve"> request                                       request(json)</w:t>
+        <w:t xml:space="preserve"> </w:t>
+      </w:r>
+      <w:proofErr w:type="gramStart"/>
+      <w:r>
+        <w:rPr>
+          <w:sz w:val="32"/>
+          <w:szCs w:val="32"/>
+        </w:rPr>
+        <w:t>request</w:t>
+      </w:r>
+      <w:proofErr w:type="gramEnd"/>
+      <w:r>
+        <w:rPr>
+          <w:sz w:val="32"/>
+          <w:szCs w:val="32"/>
+        </w:rPr>
+        <w:t xml:space="preserve">                                       request(</w:t>
+      </w:r>
+      <w:proofErr w:type="spellStart"/>
+      <w:r>
+        <w:rPr>
+          <w:sz w:val="32"/>
+          <w:szCs w:val="32"/>
+        </w:rPr>
+        <w:t>json</w:t>
+      </w:r>
+      <w:proofErr w:type="spellEnd"/>
+      <w:r>
+        <w:rPr>
+          <w:sz w:val="32"/>
+          <w:szCs w:val="32"/>
+        </w:rPr>
+        <w:t>)</w:t>
       </w:r>
     </w:p>
     <w:p>
@@ -5934,14 +6919,46 @@
           <w:sz w:val="32"/>
           <w:szCs w:val="32"/>
         </w:rPr>
-        <w:t xml:space="preserve">             response                                    </w:t>
-      </w:r>
-      <w:r>
-        <w:rPr>
-          <w:sz w:val="32"/>
-          <w:szCs w:val="32"/>
-        </w:rPr>
-        <w:t>response(json)</w:t>
+        <w:t xml:space="preserve">             </w:t>
+      </w:r>
+      <w:proofErr w:type="gramStart"/>
+      <w:r>
+        <w:rPr>
+          <w:sz w:val="32"/>
+          <w:szCs w:val="32"/>
+        </w:rPr>
+        <w:t>response</w:t>
+      </w:r>
+      <w:proofErr w:type="gramEnd"/>
+      <w:r>
+        <w:rPr>
+          <w:sz w:val="32"/>
+          <w:szCs w:val="32"/>
+        </w:rPr>
+        <w:t xml:space="preserve">                                    </w:t>
+      </w:r>
+      <w:r>
+        <w:rPr>
+          <w:sz w:val="32"/>
+          <w:szCs w:val="32"/>
+        </w:rPr>
+        <w:t>response(</w:t>
+      </w:r>
+      <w:proofErr w:type="spellStart"/>
+      <w:r>
+        <w:rPr>
+          <w:sz w:val="32"/>
+          <w:szCs w:val="32"/>
+        </w:rPr>
+        <w:t>json</w:t>
+      </w:r>
+      <w:proofErr w:type="spellEnd"/>
+      <w:r>
+        <w:rPr>
+          <w:sz w:val="32"/>
+          <w:szCs w:val="32"/>
+        </w:rPr>
+        <w:t>)</w:t>
       </w:r>
     </w:p>
     <w:p>
@@ -5954,6 +6971,7 @@
           <w:szCs w:val="32"/>
         </w:rPr>
       </w:pPr>
+      <w:proofErr w:type="gramStart"/>
       <w:r>
         <w:rPr>
           <w:sz w:val="32"/>
@@ -5961,6 +6979,7 @@
         </w:rPr>
         <w:t>user</w:t>
       </w:r>
+      <w:proofErr w:type="gramEnd"/>
       <w:r>
         <w:rPr>
           <w:sz w:val="32"/>
@@ -6025,12 +7044,21 @@
           <w:szCs w:val="32"/>
         </w:rPr>
       </w:pPr>
-      <w:r>
-        <w:rPr>
-          <w:sz w:val="32"/>
-          <w:szCs w:val="32"/>
-        </w:rPr>
-        <w:t>now in</w:t>
+      <w:proofErr w:type="gramStart"/>
+      <w:r>
+        <w:rPr>
+          <w:sz w:val="32"/>
+          <w:szCs w:val="32"/>
+        </w:rPr>
+        <w:t>now</w:t>
+      </w:r>
+      <w:proofErr w:type="gramEnd"/>
+      <w:r>
+        <w:rPr>
+          <w:sz w:val="32"/>
+          <w:szCs w:val="32"/>
+        </w:rPr>
+        <w:t xml:space="preserve"> in</w:t>
       </w:r>
       <w:r>
         <w:rPr>
@@ -6044,8 +7072,17 @@
           <w:sz w:val="32"/>
           <w:szCs w:val="32"/>
         </w:rPr>
-        <w:t xml:space="preserve"> we work on resources , we do CRUD operation on resources , resource can be Product, Author, Book etc</w:t>
-      </w:r>
+        <w:t xml:space="preserve"> we work on resources , we do CRUD operation on resources , resource can be Product, Author, Book </w:t>
+      </w:r>
+      <w:proofErr w:type="spellStart"/>
+      <w:r>
+        <w:rPr>
+          <w:sz w:val="32"/>
+          <w:szCs w:val="32"/>
+        </w:rPr>
+        <w:t>etc</w:t>
+      </w:r>
+      <w:proofErr w:type="spellEnd"/>
     </w:p>
     <w:p>
       <w:pPr>
@@ -6167,12 +7204,21 @@
         </w:rPr>
         <w:sym w:font="Wingdings" w:char="F0E0"/>
       </w:r>
-      <w:r>
-        <w:rPr>
-          <w:sz w:val="32"/>
-          <w:szCs w:val="32"/>
-        </w:rPr>
-        <w:t>delete  (DELETE request method)</w:t>
+      <w:proofErr w:type="gramStart"/>
+      <w:r>
+        <w:rPr>
+          <w:sz w:val="32"/>
+          <w:szCs w:val="32"/>
+        </w:rPr>
+        <w:t>delete  (</w:t>
+      </w:r>
+      <w:proofErr w:type="gramEnd"/>
+      <w:r>
+        <w:rPr>
+          <w:sz w:val="32"/>
+          <w:szCs w:val="32"/>
+        </w:rPr>
+        <w:t>DELETE request method)</w:t>
       </w:r>
     </w:p>
     <w:p>
@@ -6332,7 +7378,15 @@
                           <w:p/>
                           <w:p>
                             <w:r>
-                              <w:t xml:space="preserve">                   Body(data)</w:t>
+                              <w:t xml:space="preserve">                   </w:t>
+                            </w:r>
+                            <w:proofErr w:type="gramStart"/>
+                            <w:r>
+                              <w:t>Body(</w:t>
+                            </w:r>
+                            <w:proofErr w:type="gramEnd"/>
+                            <w:r>
+                              <w:t>data)</w:t>
                             </w:r>
                           </w:p>
                         </w:txbxContent>
@@ -6369,7 +7423,15 @@
                     <w:p/>
                     <w:p>
                       <w:r>
-                        <w:t xml:space="preserve">                   Body(data)</w:t>
+                        <w:t xml:space="preserve">                   </w:t>
+                      </w:r>
+                      <w:proofErr w:type="gramStart"/>
+                      <w:r>
+                        <w:t>Body(</w:t>
+                      </w:r>
+                      <w:proofErr w:type="gramEnd"/>
+                      <w:r>
+                        <w:t>data)</w:t>
                       </w:r>
                     </w:p>
                   </w:txbxContent>
@@ -6469,7 +7531,15 @@
                           <w:p/>
                           <w:p>
                             <w:r>
-                              <w:t xml:space="preserve">                   Body(data)</w:t>
+                              <w:t xml:space="preserve">                   </w:t>
+                            </w:r>
+                            <w:proofErr w:type="gramStart"/>
+                            <w:r>
+                              <w:t>Body(</w:t>
+                            </w:r>
+                            <w:proofErr w:type="gramEnd"/>
+                            <w:r>
+                              <w:t>data)</w:t>
                             </w:r>
                           </w:p>
                         </w:txbxContent>
@@ -6503,7 +7573,15 @@
                     <w:p/>
                     <w:p>
                       <w:r>
-                        <w:t xml:space="preserve">                   Body(data)</w:t>
+                        <w:t xml:space="preserve">                   </w:t>
+                      </w:r>
+                      <w:proofErr w:type="gramStart"/>
+                      <w:r>
+                        <w:t>Body(</w:t>
+                      </w:r>
+                      <w:proofErr w:type="gramEnd"/>
+                      <w:r>
+                        <w:t>data)</w:t>
                       </w:r>
                     </w:p>
                   </w:txbxContent>
@@ -6681,7 +7759,23 @@
           <w:sz w:val="32"/>
           <w:szCs w:val="32"/>
         </w:rPr>
-        <w:t xml:space="preserve">                               content-type         </w:t>
+        <w:t xml:space="preserve">                               </w:t>
+      </w:r>
+      <w:proofErr w:type="gramStart"/>
+      <w:r>
+        <w:rPr>
+          <w:sz w:val="32"/>
+          <w:szCs w:val="32"/>
+        </w:rPr>
+        <w:t>content-type</w:t>
+      </w:r>
+      <w:proofErr w:type="gramEnd"/>
+      <w:r>
+        <w:rPr>
+          <w:sz w:val="32"/>
+          <w:szCs w:val="32"/>
+        </w:rPr>
+        <w:t xml:space="preserve">         </w:t>
       </w:r>
     </w:p>
     <w:p>
@@ -6766,8 +7860,33 @@
           <w:sz w:val="32"/>
           <w:szCs w:val="32"/>
         </w:rPr>
-        <w:t xml:space="preserve">                              status code etc</w:t>
-      </w:r>
+        <w:t xml:space="preserve">                              </w:t>
+      </w:r>
+      <w:proofErr w:type="gramStart"/>
+      <w:r>
+        <w:rPr>
+          <w:sz w:val="32"/>
+          <w:szCs w:val="32"/>
+        </w:rPr>
+        <w:t>status</w:t>
+      </w:r>
+      <w:proofErr w:type="gramEnd"/>
+      <w:r>
+        <w:rPr>
+          <w:sz w:val="32"/>
+          <w:szCs w:val="32"/>
+        </w:rPr>
+        <w:t xml:space="preserve"> code </w:t>
+      </w:r>
+      <w:proofErr w:type="spellStart"/>
+      <w:r>
+        <w:rPr>
+          <w:sz w:val="32"/>
+          <w:szCs w:val="32"/>
+        </w:rPr>
+        <w:t>etc</w:t>
+      </w:r>
+      <w:proofErr w:type="spellEnd"/>
     </w:p>
     <w:p>
       <w:pPr>
@@ -6823,27 +7942,54 @@
           <w:szCs w:val="32"/>
         </w:rPr>
       </w:pPr>
-      <w:r>
-        <w:rPr>
-          <w:sz w:val="32"/>
-          <w:szCs w:val="32"/>
-        </w:rPr>
-        <w:t>in GET request we will send the data as the part of url</w:t>
-      </w:r>
-    </w:p>
-    <w:p>
-      <w:pPr>
-        <w:rPr>
-          <w:sz w:val="32"/>
-          <w:szCs w:val="32"/>
-        </w:rPr>
-      </w:pPr>
-      <w:r>
-        <w:rPr>
-          <w:sz w:val="32"/>
-          <w:szCs w:val="32"/>
-        </w:rPr>
-        <w:t>for ex</w:t>
+      <w:proofErr w:type="gramStart"/>
+      <w:r>
+        <w:rPr>
+          <w:sz w:val="32"/>
+          <w:szCs w:val="32"/>
+        </w:rPr>
+        <w:t>in</w:t>
+      </w:r>
+      <w:proofErr w:type="gramEnd"/>
+      <w:r>
+        <w:rPr>
+          <w:sz w:val="32"/>
+          <w:szCs w:val="32"/>
+        </w:rPr>
+        <w:t xml:space="preserve"> GET request we will send the data as the part of </w:t>
+      </w:r>
+      <w:proofErr w:type="spellStart"/>
+      <w:r>
+        <w:rPr>
+          <w:sz w:val="32"/>
+          <w:szCs w:val="32"/>
+        </w:rPr>
+        <w:t>url</w:t>
+      </w:r>
+      <w:proofErr w:type="spellEnd"/>
+    </w:p>
+    <w:p>
+      <w:pPr>
+        <w:rPr>
+          <w:sz w:val="32"/>
+          <w:szCs w:val="32"/>
+        </w:rPr>
+      </w:pPr>
+      <w:proofErr w:type="gramStart"/>
+      <w:r>
+        <w:rPr>
+          <w:sz w:val="32"/>
+          <w:szCs w:val="32"/>
+        </w:rPr>
+        <w:t>for</w:t>
+      </w:r>
+      <w:proofErr w:type="gramEnd"/>
+      <w:r>
+        <w:rPr>
+          <w:sz w:val="32"/>
+          <w:szCs w:val="32"/>
+        </w:rPr>
+        <w:t xml:space="preserve"> ex</w:t>
       </w:r>
       <w:r>
         <w:rPr>
@@ -6859,7 +8005,7 @@
         </w:rPr>
         <w:t xml:space="preserve"> </w:t>
       </w:r>
-      <w:hyperlink r:id="rId9" w:history="1">
+      <w:hyperlink r:id="rId8" w:history="1">
         <w:r>
           <w:rPr>
             <w:rStyle w:val="Hyperlink"/>
@@ -6877,12 +8023,37 @@
           <w:szCs w:val="32"/>
         </w:rPr>
       </w:pPr>
-      <w:r>
-        <w:rPr>
-          <w:sz w:val="32"/>
-          <w:szCs w:val="32"/>
-        </w:rPr>
-        <w:t>here id is path variable(</w:t>
+      <w:proofErr w:type="gramStart"/>
+      <w:r>
+        <w:rPr>
+          <w:sz w:val="32"/>
+          <w:szCs w:val="32"/>
+        </w:rPr>
+        <w:t>here</w:t>
+      </w:r>
+      <w:proofErr w:type="gramEnd"/>
+      <w:r>
+        <w:rPr>
+          <w:sz w:val="32"/>
+          <w:szCs w:val="32"/>
+        </w:rPr>
+        <w:t xml:space="preserve"> </w:t>
+      </w:r>
+      <w:proofErr w:type="spellStart"/>
+      <w:r>
+        <w:rPr>
+          <w:sz w:val="32"/>
+          <w:szCs w:val="32"/>
+        </w:rPr>
+        <w:t>id</w:t>
+      </w:r>
+      <w:proofErr w:type="spellEnd"/>
+      <w:r>
+        <w:rPr>
+          <w:sz w:val="32"/>
+          <w:szCs w:val="32"/>
+        </w:rPr>
+        <w:t xml:space="preserve"> is path variable(</w:t>
       </w:r>
       <w:r>
         <w:rPr>
@@ -6890,8 +8061,18 @@
           <w:sz w:val="32"/>
           <w:szCs w:val="32"/>
         </w:rPr>
-        <w:t>@PathVariable</w:t>
-      </w:r>
+        <w:t>@</w:t>
+      </w:r>
+      <w:proofErr w:type="spellStart"/>
+      <w:r>
+        <w:rPr>
+          <w:color w:val="548DD4" w:themeColor="text2" w:themeTint="99"/>
+          <w:sz w:val="32"/>
+          <w:szCs w:val="32"/>
+        </w:rPr>
+        <w:t>PathVariable</w:t>
+      </w:r>
+      <w:proofErr w:type="spellEnd"/>
       <w:r>
         <w:rPr>
           <w:sz w:val="32"/>
@@ -6907,6 +8088,7 @@
           <w:szCs w:val="32"/>
         </w:rPr>
       </w:pPr>
+      <w:proofErr w:type="gramStart"/>
       <w:r>
         <w:rPr>
           <w:sz w:val="32"/>
@@ -6914,6 +8096,7 @@
         </w:rPr>
         <w:t>or</w:t>
       </w:r>
+      <w:proofErr w:type="gramEnd"/>
     </w:p>
     <w:p>
       <w:pPr>
@@ -6929,7 +8112,7 @@
         </w:rPr>
         <w:t xml:space="preserve">   </w:t>
       </w:r>
-      <w:hyperlink r:id="rId10" w:history="1">
+      <w:hyperlink r:id="rId9" w:history="1">
         <w:r>
           <w:rPr>
             <w:rStyle w:val="Hyperlink"/>
@@ -6947,12 +8130,37 @@
           <w:szCs w:val="32"/>
         </w:rPr>
       </w:pPr>
-      <w:r>
-        <w:rPr>
-          <w:sz w:val="32"/>
-          <w:szCs w:val="32"/>
-        </w:rPr>
-        <w:t>here id is request parameter</w:t>
+      <w:proofErr w:type="gramStart"/>
+      <w:r>
+        <w:rPr>
+          <w:sz w:val="32"/>
+          <w:szCs w:val="32"/>
+        </w:rPr>
+        <w:t>here</w:t>
+      </w:r>
+      <w:proofErr w:type="gramEnd"/>
+      <w:r>
+        <w:rPr>
+          <w:sz w:val="32"/>
+          <w:szCs w:val="32"/>
+        </w:rPr>
+        <w:t xml:space="preserve"> </w:t>
+      </w:r>
+      <w:proofErr w:type="spellStart"/>
+      <w:r>
+        <w:rPr>
+          <w:sz w:val="32"/>
+          <w:szCs w:val="32"/>
+        </w:rPr>
+        <w:t>id</w:t>
+      </w:r>
+      <w:proofErr w:type="spellEnd"/>
+      <w:r>
+        <w:rPr>
+          <w:sz w:val="32"/>
+          <w:szCs w:val="32"/>
+        </w:rPr>
+        <w:t xml:space="preserve"> is request parameter</w:t>
       </w:r>
       <w:r>
         <w:rPr>
@@ -6960,8 +8168,18 @@
           <w:sz w:val="32"/>
           <w:szCs w:val="32"/>
         </w:rPr>
-        <w:t>(@RequestParam</w:t>
-      </w:r>
+        <w:t>(@</w:t>
+      </w:r>
+      <w:proofErr w:type="spellStart"/>
+      <w:r>
+        <w:rPr>
+          <w:color w:val="548DD4" w:themeColor="text2" w:themeTint="99"/>
+          <w:sz w:val="32"/>
+          <w:szCs w:val="32"/>
+        </w:rPr>
+        <w:t>RequestParam</w:t>
+      </w:r>
+      <w:proofErr w:type="spellEnd"/>
       <w:r>
         <w:rPr>
           <w:sz w:val="32"/>
@@ -6977,35 +8195,69 @@
           <w:szCs w:val="32"/>
         </w:rPr>
       </w:pPr>
-      <w:r>
-        <w:rPr>
-          <w:sz w:val="32"/>
-          <w:szCs w:val="32"/>
-        </w:rPr>
-        <w:t>but in REST path variable is most popular</w:t>
-      </w:r>
-    </w:p>
-    <w:p>
-      <w:pPr>
-        <w:rPr>
-          <w:sz w:val="32"/>
-          <w:szCs w:val="32"/>
-        </w:rPr>
-      </w:pPr>
-    </w:p>
-    <w:p>
-      <w:pPr>
-        <w:rPr>
-          <w:sz w:val="32"/>
-          <w:szCs w:val="32"/>
-        </w:rPr>
-      </w:pPr>
-      <w:r>
-        <w:rPr>
-          <w:sz w:val="32"/>
-          <w:szCs w:val="32"/>
-        </w:rPr>
-        <w:t>in POST method we will send the data as the part of the body not url it means you will send the lot of data</w:t>
+      <w:proofErr w:type="gramStart"/>
+      <w:r>
+        <w:rPr>
+          <w:sz w:val="32"/>
+          <w:szCs w:val="32"/>
+        </w:rPr>
+        <w:t>but</w:t>
+      </w:r>
+      <w:proofErr w:type="gramEnd"/>
+      <w:r>
+        <w:rPr>
+          <w:sz w:val="32"/>
+          <w:szCs w:val="32"/>
+        </w:rPr>
+        <w:t xml:space="preserve"> in REST path variable is most popular</w:t>
+      </w:r>
+    </w:p>
+    <w:p>
+      <w:pPr>
+        <w:rPr>
+          <w:sz w:val="32"/>
+          <w:szCs w:val="32"/>
+        </w:rPr>
+      </w:pPr>
+    </w:p>
+    <w:p>
+      <w:pPr>
+        <w:rPr>
+          <w:sz w:val="32"/>
+          <w:szCs w:val="32"/>
+        </w:rPr>
+      </w:pPr>
+      <w:proofErr w:type="gramStart"/>
+      <w:r>
+        <w:rPr>
+          <w:sz w:val="32"/>
+          <w:szCs w:val="32"/>
+        </w:rPr>
+        <w:t>in</w:t>
+      </w:r>
+      <w:proofErr w:type="gramEnd"/>
+      <w:r>
+        <w:rPr>
+          <w:sz w:val="32"/>
+          <w:szCs w:val="32"/>
+        </w:rPr>
+        <w:t xml:space="preserve"> POST method we will send the data as the part of the body not </w:t>
+      </w:r>
+      <w:proofErr w:type="spellStart"/>
+      <w:r>
+        <w:rPr>
+          <w:sz w:val="32"/>
+          <w:szCs w:val="32"/>
+        </w:rPr>
+        <w:t>url</w:t>
+      </w:r>
+      <w:proofErr w:type="spellEnd"/>
+      <w:r>
+        <w:rPr>
+          <w:sz w:val="32"/>
+          <w:szCs w:val="32"/>
+        </w:rPr>
+        <w:t xml:space="preserve"> it means you will send the lot of data</w:t>
       </w:r>
       <w:r>
         <w:rPr>
@@ -7040,21 +8292,46 @@
           <w:sz w:val="32"/>
           <w:szCs w:val="32"/>
         </w:rPr>
-        <w:t>in url</w:t>
-      </w:r>
+        <w:t xml:space="preserve">in </w:t>
+      </w:r>
+      <w:proofErr w:type="spellStart"/>
+      <w:r>
+        <w:rPr>
+          <w:sz w:val="32"/>
+          <w:szCs w:val="32"/>
+        </w:rPr>
+        <w:t>url</w:t>
+      </w:r>
+      <w:proofErr w:type="spellEnd"/>
     </w:p>
     <w:p>
       <w:pPr>
         <w:pStyle w:val="BodyText"/>
       </w:pPr>
       <w:r>
-        <w:t>For updating</w:t>
-      </w:r>
-      <w:r>
-        <w:t>(PUT method)</w:t>
-      </w:r>
-      <w:r>
-        <w:t xml:space="preserve"> again your </w:t>
+        <w:t xml:space="preserve">For </w:t>
+      </w:r>
+      <w:proofErr w:type="gramStart"/>
+      <w:r>
+        <w:t>updating</w:t>
+      </w:r>
+      <w:r>
+        <w:t>(</w:t>
+      </w:r>
+      <w:proofErr w:type="gramEnd"/>
+      <w:r>
+        <w:t>PUT method)</w:t>
+      </w:r>
+      <w:r>
+        <w:t xml:space="preserve"> again </w:t>
+      </w:r>
+      <w:proofErr w:type="spellStart"/>
+      <w:r>
+        <w:t>your</w:t>
+      </w:r>
+      <w:proofErr w:type="spellEnd"/>
+      <w:r>
+        <w:t xml:space="preserve"> </w:t>
       </w:r>
       <w:r>
         <w:t xml:space="preserve">have to send a  lot of data, data you can send as the part of body , same with DELETE </w:t>
@@ -7081,8 +8358,20 @@
           <w:sz w:val="32"/>
           <w:szCs w:val="32"/>
         </w:rPr>
-        <w:t>@RestController</w:t>
-      </w:r>
+        <w:t>@</w:t>
+      </w:r>
+      <w:proofErr w:type="spellStart"/>
+      <w:proofErr w:type="gramStart"/>
+      <w:r>
+        <w:rPr>
+          <w:color w:val="548DD4" w:themeColor="text2" w:themeTint="99"/>
+          <w:sz w:val="32"/>
+          <w:szCs w:val="32"/>
+        </w:rPr>
+        <w:t>RestController</w:t>
+      </w:r>
+      <w:proofErr w:type="spellEnd"/>
+      <w:proofErr w:type="gramEnd"/>
     </w:p>
     <w:p>
       <w:pPr>
@@ -7095,13 +8384,45 @@
         <w:t xml:space="preserve"> </w:t>
       </w:r>
       <w:r>
-        <w:t>@RestController annotation is a special controller used in RESTful Web services, and it's the combination of @Controller and @ResponseBody annotation</w:t>
+        <w:t>@</w:t>
+      </w:r>
+      <w:proofErr w:type="spellStart"/>
+      <w:r>
+        <w:t>RestController</w:t>
+      </w:r>
+      <w:proofErr w:type="spellEnd"/>
+      <w:r>
+        <w:t xml:space="preserve"> annotation is a special controller used in </w:t>
+      </w:r>
+      <w:proofErr w:type="spellStart"/>
+      <w:r>
+        <w:t>RESTful</w:t>
+      </w:r>
+      <w:proofErr w:type="spellEnd"/>
+      <w:r>
+        <w:t xml:space="preserve"> Web services, and it's the combination of @Controller and @</w:t>
+      </w:r>
+      <w:proofErr w:type="spellStart"/>
+      <w:r>
+        <w:t>ResponseBody</w:t>
+      </w:r>
+      <w:proofErr w:type="spellEnd"/>
+      <w:r>
+        <w:t xml:space="preserve"> annotation</w:t>
       </w:r>
       <w:r>
         <w:t xml:space="preserve"> </w:t>
       </w:r>
       <w:r>
-        <w:t>automatically so we do not have to add @ResponseBody to our mapping methods.. It is a specialized version of @Component annotation</w:t>
+        <w:t>automatically so we do not have to add @</w:t>
+      </w:r>
+      <w:proofErr w:type="spellStart"/>
+      <w:r>
+        <w:t>ResponseBody</w:t>
+      </w:r>
+      <w:proofErr w:type="spellEnd"/>
+      <w:r>
+        <w:t xml:space="preserve"> to our mapping methods.. It is a specialized version of @Component annotation</w:t>
       </w:r>
     </w:p>
     <w:p>
@@ -7112,7 +8433,23 @@
         <w:sym w:font="Wingdings" w:char="F0E0"/>
       </w:r>
       <w:r>
-        <w:t xml:space="preserve"> RestController is used for making restful web services with the help of the @RestController annotation. This annotation is used at the class level and allows the class to handle the requests made by the client</w:t>
+        <w:t xml:space="preserve"> </w:t>
+      </w:r>
+      <w:proofErr w:type="spellStart"/>
+      <w:r>
+        <w:t>RestController</w:t>
+      </w:r>
+      <w:proofErr w:type="spellEnd"/>
+      <w:r>
+        <w:t xml:space="preserve"> is used for making restful web services with the help of the @</w:t>
+      </w:r>
+      <w:proofErr w:type="spellStart"/>
+      <w:r>
+        <w:t>RestController</w:t>
+      </w:r>
+      <w:proofErr w:type="spellEnd"/>
+      <w:r>
+        <w:t xml:space="preserve"> annotation. This annotation is used at the class level and allows the class to handle the requests made by the client</w:t>
       </w:r>
     </w:p>
     <w:p>
@@ -7121,8 +8458,13 @@
       </w:pPr>
       <w:r>
         <w:lastRenderedPageBreak/>
-        <w:t>Q. difference between @Controller and @RestController</w:t>
-      </w:r>
+        <w:t>Q. difference between @Controller and @</w:t>
+      </w:r>
+      <w:proofErr w:type="spellStart"/>
+      <w:r>
+        <w:t>RestController</w:t>
+      </w:r>
+      <w:proofErr w:type="spellEnd"/>
     </w:p>
     <w:tbl>
       <w:tblPr>
@@ -7230,8 +8572,21 @@
                 <w:szCs w:val="28"/>
                 <w:lang w:eastAsia="en-GB"/>
               </w:rPr>
-              <w:t>@RestController</w:t>
+              <w:t>@</w:t>
             </w:r>
+            <w:proofErr w:type="spellStart"/>
+            <w:r>
+              <w:rPr>
+                <w:rFonts w:ascii="Arial" w:eastAsia="Times New Roman" w:hAnsi="Arial" w:cs="Arial"/>
+                <w:color w:val="FFFFFF"/>
+                <w:spacing w:val="2"/>
+                <w:sz w:val="28"/>
+                <w:szCs w:val="28"/>
+                <w:lang w:eastAsia="en-GB"/>
+              </w:rPr>
+              <w:t>RestController</w:t>
+            </w:r>
+            <w:proofErr w:type="spellEnd"/>
           </w:p>
         </w:tc>
       </w:tr>
@@ -7320,7 +8675,79 @@
                 <w:szCs w:val="25"/>
                 <w:lang w:eastAsia="en-GB"/>
               </w:rPr>
-              <w:t>@RestController annotation is a special controller used in RESTful Web services, and it’s the combination of @Controller and @ResponseBody annotation.</w:t>
+              <w:t>@</w:t>
+            </w:r>
+            <w:proofErr w:type="spellStart"/>
+            <w:r>
+              <w:rPr>
+                <w:rFonts w:ascii="Arial" w:eastAsia="Times New Roman" w:hAnsi="Arial" w:cs="Arial"/>
+                <w:color w:val="FFFFFF"/>
+                <w:spacing w:val="2"/>
+                <w:sz w:val="25"/>
+                <w:szCs w:val="25"/>
+                <w:lang w:eastAsia="en-GB"/>
+              </w:rPr>
+              <w:t>RestController</w:t>
+            </w:r>
+            <w:proofErr w:type="spellEnd"/>
+            <w:r>
+              <w:rPr>
+                <w:rFonts w:ascii="Arial" w:eastAsia="Times New Roman" w:hAnsi="Arial" w:cs="Arial"/>
+                <w:color w:val="FFFFFF"/>
+                <w:spacing w:val="2"/>
+                <w:sz w:val="25"/>
+                <w:szCs w:val="25"/>
+                <w:lang w:eastAsia="en-GB"/>
+              </w:rPr>
+              <w:t xml:space="preserve"> annotation is a special controller used in </w:t>
+            </w:r>
+            <w:proofErr w:type="spellStart"/>
+            <w:r>
+              <w:rPr>
+                <w:rFonts w:ascii="Arial" w:eastAsia="Times New Roman" w:hAnsi="Arial" w:cs="Arial"/>
+                <w:color w:val="FFFFFF"/>
+                <w:spacing w:val="2"/>
+                <w:sz w:val="25"/>
+                <w:szCs w:val="25"/>
+                <w:lang w:eastAsia="en-GB"/>
+              </w:rPr>
+              <w:t>RESTful</w:t>
+            </w:r>
+            <w:proofErr w:type="spellEnd"/>
+            <w:r>
+              <w:rPr>
+                <w:rFonts w:ascii="Arial" w:eastAsia="Times New Roman" w:hAnsi="Arial" w:cs="Arial"/>
+                <w:color w:val="FFFFFF"/>
+                <w:spacing w:val="2"/>
+                <w:sz w:val="25"/>
+                <w:szCs w:val="25"/>
+                <w:lang w:eastAsia="en-GB"/>
+              </w:rPr>
+              <w:t xml:space="preserve"> Web services, and it’s the combination of @Controller and @</w:t>
+            </w:r>
+            <w:proofErr w:type="spellStart"/>
+            <w:r>
+              <w:rPr>
+                <w:rFonts w:ascii="Arial" w:eastAsia="Times New Roman" w:hAnsi="Arial" w:cs="Arial"/>
+                <w:color w:val="FFFFFF"/>
+                <w:spacing w:val="2"/>
+                <w:sz w:val="25"/>
+                <w:szCs w:val="25"/>
+                <w:lang w:eastAsia="en-GB"/>
+              </w:rPr>
+              <w:t>ResponseBody</w:t>
+            </w:r>
+            <w:proofErr w:type="spellEnd"/>
+            <w:r>
+              <w:rPr>
+                <w:rFonts w:ascii="Arial" w:eastAsia="Times New Roman" w:hAnsi="Arial" w:cs="Arial"/>
+                <w:color w:val="FFFFFF"/>
+                <w:spacing w:val="2"/>
+                <w:sz w:val="25"/>
+                <w:szCs w:val="25"/>
+                <w:lang w:eastAsia="en-GB"/>
+              </w:rPr>
+              <w:t xml:space="preserve"> annotation.</w:t>
             </w:r>
           </w:p>
         </w:tc>
@@ -7500,7 +8927,55 @@
                 <w:szCs w:val="25"/>
                 <w:lang w:eastAsia="en-GB"/>
               </w:rPr>
-              <w:t>In @RestController, we can not return a view.</w:t>
+              <w:t>In @</w:t>
+            </w:r>
+            <w:proofErr w:type="spellStart"/>
+            <w:r>
+              <w:rPr>
+                <w:rFonts w:ascii="Arial" w:eastAsia="Times New Roman" w:hAnsi="Arial" w:cs="Arial"/>
+                <w:color w:val="FFFFFF"/>
+                <w:spacing w:val="2"/>
+                <w:sz w:val="25"/>
+                <w:szCs w:val="25"/>
+                <w:lang w:eastAsia="en-GB"/>
+              </w:rPr>
+              <w:t>RestController</w:t>
+            </w:r>
+            <w:proofErr w:type="spellEnd"/>
+            <w:r>
+              <w:rPr>
+                <w:rFonts w:ascii="Arial" w:eastAsia="Times New Roman" w:hAnsi="Arial" w:cs="Arial"/>
+                <w:color w:val="FFFFFF"/>
+                <w:spacing w:val="2"/>
+                <w:sz w:val="25"/>
+                <w:szCs w:val="25"/>
+                <w:lang w:eastAsia="en-GB"/>
+              </w:rPr>
+              <w:t xml:space="preserve">, we </w:t>
+            </w:r>
+            <w:proofErr w:type="spellStart"/>
+            <w:r>
+              <w:rPr>
+                <w:rFonts w:ascii="Arial" w:eastAsia="Times New Roman" w:hAnsi="Arial" w:cs="Arial"/>
+                <w:color w:val="FFFFFF"/>
+                <w:spacing w:val="2"/>
+                <w:sz w:val="25"/>
+                <w:szCs w:val="25"/>
+                <w:lang w:eastAsia="en-GB"/>
+              </w:rPr>
+              <w:t>can not</w:t>
+            </w:r>
+            <w:proofErr w:type="spellEnd"/>
+            <w:r>
+              <w:rPr>
+                <w:rFonts w:ascii="Arial" w:eastAsia="Times New Roman" w:hAnsi="Arial" w:cs="Arial"/>
+                <w:color w:val="FFFFFF"/>
+                <w:spacing w:val="2"/>
+                <w:sz w:val="25"/>
+                <w:szCs w:val="25"/>
+                <w:lang w:eastAsia="en-GB"/>
+              </w:rPr>
+              <w:t xml:space="preserve"> return a view.</w:t>
             </w:r>
           </w:p>
         </w:tc>
@@ -7590,7 +9065,79 @@
                 <w:szCs w:val="25"/>
                 <w:lang w:eastAsia="en-GB"/>
               </w:rPr>
-              <w:t>@RestController annotation indicates that class is a controller where @RequestMapping methods assume @ResponseBody semantics by default.</w:t>
+              <w:t>@</w:t>
+            </w:r>
+            <w:proofErr w:type="spellStart"/>
+            <w:r>
+              <w:rPr>
+                <w:rFonts w:ascii="Arial" w:eastAsia="Times New Roman" w:hAnsi="Arial" w:cs="Arial"/>
+                <w:color w:val="FFFFFF"/>
+                <w:spacing w:val="2"/>
+                <w:sz w:val="25"/>
+                <w:szCs w:val="25"/>
+                <w:lang w:eastAsia="en-GB"/>
+              </w:rPr>
+              <w:t>RestController</w:t>
+            </w:r>
+            <w:proofErr w:type="spellEnd"/>
+            <w:r>
+              <w:rPr>
+                <w:rFonts w:ascii="Arial" w:eastAsia="Times New Roman" w:hAnsi="Arial" w:cs="Arial"/>
+                <w:color w:val="FFFFFF"/>
+                <w:spacing w:val="2"/>
+                <w:sz w:val="25"/>
+                <w:szCs w:val="25"/>
+                <w:lang w:eastAsia="en-GB"/>
+              </w:rPr>
+              <w:t xml:space="preserve"> annotation indicates that class is a controller where @</w:t>
+            </w:r>
+            <w:proofErr w:type="spellStart"/>
+            <w:r>
+              <w:rPr>
+                <w:rFonts w:ascii="Arial" w:eastAsia="Times New Roman" w:hAnsi="Arial" w:cs="Arial"/>
+                <w:color w:val="FFFFFF"/>
+                <w:spacing w:val="2"/>
+                <w:sz w:val="25"/>
+                <w:szCs w:val="25"/>
+                <w:lang w:eastAsia="en-GB"/>
+              </w:rPr>
+              <w:t>RequestMapping</w:t>
+            </w:r>
+            <w:proofErr w:type="spellEnd"/>
+            <w:r>
+              <w:rPr>
+                <w:rFonts w:ascii="Arial" w:eastAsia="Times New Roman" w:hAnsi="Arial" w:cs="Arial"/>
+                <w:color w:val="FFFFFF"/>
+                <w:spacing w:val="2"/>
+                <w:sz w:val="25"/>
+                <w:szCs w:val="25"/>
+                <w:lang w:eastAsia="en-GB"/>
+              </w:rPr>
+              <w:t xml:space="preserve"> methods assume @</w:t>
+            </w:r>
+            <w:proofErr w:type="spellStart"/>
+            <w:r>
+              <w:rPr>
+                <w:rFonts w:ascii="Arial" w:eastAsia="Times New Roman" w:hAnsi="Arial" w:cs="Arial"/>
+                <w:color w:val="FFFFFF"/>
+                <w:spacing w:val="2"/>
+                <w:sz w:val="25"/>
+                <w:szCs w:val="25"/>
+                <w:lang w:eastAsia="en-GB"/>
+              </w:rPr>
+              <w:t>ResponseBody</w:t>
+            </w:r>
+            <w:proofErr w:type="spellEnd"/>
+            <w:r>
+              <w:rPr>
+                <w:rFonts w:ascii="Arial" w:eastAsia="Times New Roman" w:hAnsi="Arial" w:cs="Arial"/>
+                <w:color w:val="FFFFFF"/>
+                <w:spacing w:val="2"/>
+                <w:sz w:val="25"/>
+                <w:szCs w:val="25"/>
+                <w:lang w:eastAsia="en-GB"/>
+              </w:rPr>
+              <w:t xml:space="preserve"> semantics by default.</w:t>
             </w:r>
           </w:p>
         </w:tc>
@@ -7636,7 +9183,31 @@
                 <w:szCs w:val="25"/>
                 <w:lang w:eastAsia="en-GB"/>
               </w:rPr>
-              <w:t>In @Controller, we need to use @ResponseBody on every handler method.</w:t>
+              <w:t>In @Controller, we need to use @</w:t>
+            </w:r>
+            <w:proofErr w:type="spellStart"/>
+            <w:r>
+              <w:rPr>
+                <w:rFonts w:ascii="Arial" w:eastAsia="Times New Roman" w:hAnsi="Arial" w:cs="Arial"/>
+                <w:color w:val="FFFFFF"/>
+                <w:spacing w:val="2"/>
+                <w:sz w:val="25"/>
+                <w:szCs w:val="25"/>
+                <w:lang w:eastAsia="en-GB"/>
+              </w:rPr>
+              <w:t>ResponseBody</w:t>
+            </w:r>
+            <w:proofErr w:type="spellEnd"/>
+            <w:r>
+              <w:rPr>
+                <w:rFonts w:ascii="Arial" w:eastAsia="Times New Roman" w:hAnsi="Arial" w:cs="Arial"/>
+                <w:color w:val="FFFFFF"/>
+                <w:spacing w:val="2"/>
+                <w:sz w:val="25"/>
+                <w:szCs w:val="25"/>
+                <w:lang w:eastAsia="en-GB"/>
+              </w:rPr>
+              <w:t xml:space="preserve"> on every handler method.</w:t>
             </w:r>
           </w:p>
         </w:tc>
@@ -7680,7 +9251,55 @@
                 <w:szCs w:val="25"/>
                 <w:lang w:eastAsia="en-GB"/>
               </w:rPr>
-              <w:t>In @RestController, we don’t need to use @ResponseBody on every handler method.</w:t>
+              <w:t>In @</w:t>
+            </w:r>
+            <w:proofErr w:type="spellStart"/>
+            <w:r>
+              <w:rPr>
+                <w:rFonts w:ascii="Arial" w:eastAsia="Times New Roman" w:hAnsi="Arial" w:cs="Arial"/>
+                <w:color w:val="FFFFFF"/>
+                <w:spacing w:val="2"/>
+                <w:sz w:val="25"/>
+                <w:szCs w:val="25"/>
+                <w:lang w:eastAsia="en-GB"/>
+              </w:rPr>
+              <w:t>RestController</w:t>
+            </w:r>
+            <w:proofErr w:type="spellEnd"/>
+            <w:r>
+              <w:rPr>
+                <w:rFonts w:ascii="Arial" w:eastAsia="Times New Roman" w:hAnsi="Arial" w:cs="Arial"/>
+                <w:color w:val="FFFFFF"/>
+                <w:spacing w:val="2"/>
+                <w:sz w:val="25"/>
+                <w:szCs w:val="25"/>
+                <w:lang w:eastAsia="en-GB"/>
+              </w:rPr>
+              <w:t>, we don’t need to use @</w:t>
+            </w:r>
+            <w:proofErr w:type="spellStart"/>
+            <w:r>
+              <w:rPr>
+                <w:rFonts w:ascii="Arial" w:eastAsia="Times New Roman" w:hAnsi="Arial" w:cs="Arial"/>
+                <w:color w:val="FFFFFF"/>
+                <w:spacing w:val="2"/>
+                <w:sz w:val="25"/>
+                <w:szCs w:val="25"/>
+                <w:lang w:eastAsia="en-GB"/>
+              </w:rPr>
+              <w:t>ResponseBody</w:t>
+            </w:r>
+            <w:proofErr w:type="spellEnd"/>
+            <w:r>
+              <w:rPr>
+                <w:rFonts w:ascii="Arial" w:eastAsia="Times New Roman" w:hAnsi="Arial" w:cs="Arial"/>
+                <w:color w:val="FFFFFF"/>
+                <w:spacing w:val="2"/>
+                <w:sz w:val="25"/>
+                <w:szCs w:val="25"/>
+                <w:lang w:eastAsia="en-GB"/>
+              </w:rPr>
+              <w:t xml:space="preserve"> on every handler method.</w:t>
             </w:r>
           </w:p>
         </w:tc>
@@ -7789,13 +9408,26 @@
         <w:sym w:font="Wingdings" w:char="F0E0"/>
       </w:r>
       <w:r>
-        <w:t>Spring converts the object to json format automatically</w:t>
+        <w:t xml:space="preserve">Spring converts the object to </w:t>
+      </w:r>
+      <w:proofErr w:type="spellStart"/>
+      <w:r>
+        <w:t>json</w:t>
+      </w:r>
+      <w:proofErr w:type="spellEnd"/>
+      <w:r>
+        <w:t xml:space="preserve"> format automatically</w:t>
       </w:r>
       <w:r>
         <w:t xml:space="preserve">, </w:t>
       </w:r>
-      <w:r>
-        <w:t>If spring was not doing that, then it becomes your responsibility to convert but spring is converting.</w:t>
+      <w:proofErr w:type="gramStart"/>
+      <w:r>
+        <w:t>If</w:t>
+      </w:r>
+      <w:proofErr w:type="gramEnd"/>
+      <w:r>
+        <w:t xml:space="preserve"> spring was not doing that, then it becomes your responsibility to convert but spring is converting.</w:t>
       </w:r>
     </w:p>
     <w:p>
@@ -7805,43 +9437,646 @@
       <w:r>
         <w:sym w:font="Wingdings" w:char="F0E0"/>
       </w:r>
-      <w:r>
-        <w:t xml:space="preserve">what is </w:t>
+      <w:proofErr w:type="gramStart"/>
+      <w:r>
+        <w:t>what</w:t>
+      </w:r>
+      <w:proofErr w:type="gramEnd"/>
+      <w:r>
+        <w:t xml:space="preserve"> is </w:t>
       </w:r>
       <w:r>
         <w:rPr>
           <w:color w:val="548DD4" w:themeColor="text2" w:themeTint="99"/>
         </w:rPr>
-        <w:t>@RequestBody</w:t>
-      </w:r>
+        <w:t>@</w:t>
+      </w:r>
+      <w:proofErr w:type="spellStart"/>
+      <w:r>
+        <w:rPr>
+          <w:color w:val="548DD4" w:themeColor="text2" w:themeTint="99"/>
+        </w:rPr>
+        <w:t>RequestBody</w:t>
+      </w:r>
+      <w:proofErr w:type="spellEnd"/>
     </w:p>
     <w:p>
       <w:pPr>
         <w:pStyle w:val="BodyText"/>
       </w:pPr>
       <w:r>
-        <w:t>@RequestBody annotation maps the HttpRequest body to a transfer or domain object, enabling automatic deserialization of the inbound HttpRequest body onto a Java object. Spring automatically deserializes the JSON into a Java type, assuming an appropriate one is specified</w:t>
+        <w:t>@</w:t>
+      </w:r>
+      <w:proofErr w:type="spellStart"/>
+      <w:r>
+        <w:t>RequestBody</w:t>
+      </w:r>
+      <w:proofErr w:type="spellEnd"/>
+      <w:r>
+        <w:t xml:space="preserve"> annotation maps the </w:t>
+      </w:r>
+      <w:proofErr w:type="spellStart"/>
+      <w:r>
+        <w:t>HttpRequest</w:t>
+      </w:r>
+      <w:proofErr w:type="spellEnd"/>
+      <w:r>
+        <w:t xml:space="preserve"> body to a transfer or domain object, enabling automatic deserialization of the inbound </w:t>
+      </w:r>
+      <w:proofErr w:type="spellStart"/>
+      <w:r>
+        <w:t>HttpRequest</w:t>
+      </w:r>
+      <w:proofErr w:type="spellEnd"/>
+      <w:r>
+        <w:t xml:space="preserve"> body onto a Java object. Spring automatically </w:t>
+      </w:r>
+      <w:proofErr w:type="spellStart"/>
+      <w:r>
+        <w:t>deserializes</w:t>
+      </w:r>
+      <w:proofErr w:type="spellEnd"/>
+      <w:r>
+        <w:t xml:space="preserve"> the JSON into a Java type, assuming an appropriate one is specified</w:t>
       </w:r>
     </w:p>
     <w:p>
       <w:pPr>
         <w:pStyle w:val="BodyText"/>
       </w:pPr>
+      <w:proofErr w:type="gramStart"/>
       <w:r>
         <w:lastRenderedPageBreak/>
-        <w:t xml:space="preserve">using @RequestBody we are mentioning that </w:t>
-      </w:r>
-      <w:r>
-        <w:t xml:space="preserve">json data which </w:t>
-      </w:r>
-      <w:r>
-        <w:t>is there in the body of request convert to object,spring will intercept and convert from json to object if spring is not doing that you will have to do by yourself</w:t>
+        <w:t>using</w:t>
+      </w:r>
+      <w:proofErr w:type="gramEnd"/>
+      <w:r>
+        <w:t xml:space="preserve"> @</w:t>
+      </w:r>
+      <w:proofErr w:type="spellStart"/>
+      <w:r>
+        <w:t>RequestBody</w:t>
+      </w:r>
+      <w:proofErr w:type="spellEnd"/>
+      <w:r>
+        <w:t xml:space="preserve"> we are mentioning that </w:t>
+      </w:r>
+      <w:proofErr w:type="spellStart"/>
+      <w:r>
+        <w:t>json</w:t>
+      </w:r>
+      <w:proofErr w:type="spellEnd"/>
+      <w:r>
+        <w:t xml:space="preserve"> data which </w:t>
+      </w:r>
+      <w:r>
+        <w:t xml:space="preserve">is there in the body of request convert to </w:t>
+      </w:r>
+      <w:proofErr w:type="spellStart"/>
+      <w:r>
+        <w:t>object,spring</w:t>
+      </w:r>
+      <w:proofErr w:type="spellEnd"/>
+      <w:r>
+        <w:t xml:space="preserve"> will intercept and convert from </w:t>
+      </w:r>
+      <w:proofErr w:type="spellStart"/>
+      <w:r>
+        <w:t>json</w:t>
+      </w:r>
+      <w:proofErr w:type="spellEnd"/>
+      <w:r>
+        <w:t xml:space="preserve"> to object if spring is not doing that you will have to do by yourself</w:t>
       </w:r>
     </w:p>
     <w:p>
       <w:pPr>
         <w:pStyle w:val="BodyText"/>
-      </w:pPr>
+        <w:rPr>
+          <w:color w:val="548DD4" w:themeColor="text2" w:themeTint="99"/>
+        </w:rPr>
+      </w:pPr>
+      <w:r>
+        <w:sym w:font="Wingdings" w:char="F0E0"/>
+      </w:r>
+      <w:proofErr w:type="gramStart"/>
+      <w:r>
+        <w:t>what</w:t>
+      </w:r>
+      <w:proofErr w:type="gramEnd"/>
+      <w:r>
+        <w:t xml:space="preserve"> is </w:t>
+      </w:r>
+      <w:r>
+        <w:rPr>
+          <w:color w:val="548DD4" w:themeColor="text2" w:themeTint="99"/>
+        </w:rPr>
+        <w:t>@</w:t>
+      </w:r>
+      <w:proofErr w:type="spellStart"/>
+      <w:r>
+        <w:rPr>
+          <w:color w:val="548DD4" w:themeColor="text2" w:themeTint="99"/>
+        </w:rPr>
+        <w:t>RequestMapping</w:t>
+      </w:r>
+      <w:proofErr w:type="spellEnd"/>
+    </w:p>
+    <w:p>
+      <w:pPr>
+        <w:pStyle w:val="BodyText"/>
+      </w:pPr>
+      <w:r>
+        <w:rPr>
+          <w:color w:val="548DD4" w:themeColor="text2" w:themeTint="99"/>
+        </w:rPr>
+        <w:t xml:space="preserve">   @</w:t>
+      </w:r>
+      <w:proofErr w:type="spellStart"/>
+      <w:r>
+        <w:rPr>
+          <w:color w:val="548DD4" w:themeColor="text2" w:themeTint="99"/>
+        </w:rPr>
+        <w:t>RequestMapping</w:t>
+      </w:r>
+      <w:proofErr w:type="spellEnd"/>
+      <w:r>
+        <w:rPr>
+          <w:color w:val="000000" w:themeColor="text1"/>
+        </w:rPr>
+        <w:t xml:space="preserve"> annotation is used to map web requests onto specific handler classes and/or handler methods. @</w:t>
+      </w:r>
+      <w:proofErr w:type="spellStart"/>
+      <w:r>
+        <w:rPr>
+          <w:color w:val="000000" w:themeColor="text1"/>
+        </w:rPr>
+        <w:t>RequestMapping</w:t>
+      </w:r>
+      <w:proofErr w:type="spellEnd"/>
+      <w:r>
+        <w:rPr>
+          <w:color w:val="000000" w:themeColor="text1"/>
+        </w:rPr>
+        <w:t xml:space="preserve"> can be applied to the controller class as well as methods.</w:t>
+      </w:r>
+    </w:p>
+    <w:p>
+      <w:pPr>
+        <w:pStyle w:val="BodyText"/>
+        <w:rPr>
+          <w:color w:val="000000" w:themeColor="text1"/>
+        </w:rPr>
+      </w:pPr>
+      <w:r>
+        <w:sym w:font="Wingdings" w:char="F0E0"/>
+      </w:r>
+      <w:r>
+        <w:t>All the ma</w:t>
+      </w:r>
+      <w:r>
+        <w:rPr>
+          <w:color w:val="000000" w:themeColor="text1"/>
+        </w:rPr>
+        <w:t>pp</w:t>
+      </w:r>
+      <w:r>
+        <w:rPr>
+          <w:color w:val="000000" w:themeColor="text1"/>
+        </w:rPr>
+        <w:t>ing</w:t>
+      </w:r>
+      <w:r>
+        <w:rPr>
+          <w:color w:val="000000" w:themeColor="text1"/>
+        </w:rPr>
+        <w:t xml:space="preserve"> like </w:t>
+      </w:r>
+      <w:r>
+        <w:rPr>
+          <w:color w:val="000000" w:themeColor="text1"/>
+        </w:rPr>
+        <w:t>P</w:t>
+      </w:r>
+      <w:r>
+        <w:rPr>
+          <w:color w:val="000000" w:themeColor="text1"/>
+        </w:rPr>
+        <w:t>OST, GET,</w:t>
+      </w:r>
+      <w:r>
+        <w:rPr>
+          <w:color w:val="000000" w:themeColor="text1"/>
+        </w:rPr>
+        <w:t xml:space="preserve"> P</w:t>
+      </w:r>
+      <w:r>
+        <w:rPr>
+          <w:color w:val="000000" w:themeColor="text1"/>
+        </w:rPr>
+        <w:t>UT</w:t>
+      </w:r>
+      <w:proofErr w:type="gramStart"/>
+      <w:r>
+        <w:rPr>
+          <w:color w:val="000000" w:themeColor="text1"/>
+        </w:rPr>
+        <w:t>,DELETE</w:t>
+      </w:r>
+      <w:proofErr w:type="gramEnd"/>
+      <w:r>
+        <w:rPr>
+          <w:color w:val="000000" w:themeColor="text1"/>
+        </w:rPr>
+        <w:t xml:space="preserve"> is the shortcut of @</w:t>
+      </w:r>
+      <w:proofErr w:type="spellStart"/>
+      <w:r>
+        <w:rPr>
+          <w:color w:val="000000" w:themeColor="text1"/>
+        </w:rPr>
+        <w:t>RequestMa</w:t>
+      </w:r>
+      <w:r>
+        <w:rPr>
+          <w:color w:val="000000" w:themeColor="text1"/>
+        </w:rPr>
+        <w:t>pp</w:t>
+      </w:r>
+      <w:r>
+        <w:rPr>
+          <w:color w:val="000000" w:themeColor="text1"/>
+        </w:rPr>
+        <w:t>ing</w:t>
+      </w:r>
+      <w:proofErr w:type="spellEnd"/>
+      <w:r>
+        <w:rPr>
+          <w:color w:val="000000" w:themeColor="text1"/>
+        </w:rPr>
+        <w:t xml:space="preserve"> only</w:t>
+      </w:r>
+    </w:p>
+    <w:p>
+      <w:pPr>
+        <w:pStyle w:val="BodyText"/>
+        <w:rPr>
+          <w:color w:val="000000" w:themeColor="text1"/>
+        </w:rPr>
+      </w:pPr>
+      <w:proofErr w:type="gramStart"/>
+      <w:r>
+        <w:rPr>
+          <w:color w:val="000000" w:themeColor="text1"/>
+        </w:rPr>
+        <w:t>su</w:t>
+      </w:r>
+      <w:r>
+        <w:rPr>
+          <w:color w:val="000000" w:themeColor="text1"/>
+        </w:rPr>
+        <w:t>pp</w:t>
+      </w:r>
+      <w:r>
+        <w:rPr>
+          <w:color w:val="000000" w:themeColor="text1"/>
+        </w:rPr>
+        <w:t>ose</w:t>
+      </w:r>
+      <w:proofErr w:type="gramEnd"/>
+      <w:r>
+        <w:rPr>
+          <w:color w:val="000000" w:themeColor="text1"/>
+        </w:rPr>
+        <w:t xml:space="preserve"> we have @</w:t>
+      </w:r>
+      <w:proofErr w:type="spellStart"/>
+      <w:r>
+        <w:rPr>
+          <w:color w:val="000000" w:themeColor="text1"/>
+        </w:rPr>
+        <w:t>GetMa</w:t>
+      </w:r>
+      <w:r>
+        <w:rPr>
+          <w:color w:val="000000" w:themeColor="text1"/>
+        </w:rPr>
+        <w:t>pp</w:t>
+      </w:r>
+      <w:r>
+        <w:rPr>
+          <w:color w:val="000000" w:themeColor="text1"/>
+        </w:rPr>
+        <w:t>ing</w:t>
+      </w:r>
+      <w:proofErr w:type="spellEnd"/>
+      <w:r>
+        <w:rPr>
+          <w:color w:val="000000" w:themeColor="text1"/>
+        </w:rPr>
+        <w:t>(“/</w:t>
+      </w:r>
+      <w:r>
+        <w:rPr>
+          <w:color w:val="000000" w:themeColor="text1"/>
+        </w:rPr>
+        <w:t>p</w:t>
+      </w:r>
+      <w:r>
+        <w:rPr>
+          <w:color w:val="000000" w:themeColor="text1"/>
+        </w:rPr>
+        <w:t>roducts/{id}”)</w:t>
+      </w:r>
+    </w:p>
+    <w:p>
+      <w:pPr>
+        <w:pStyle w:val="BodyText"/>
+        <w:rPr>
+          <w:color w:val="000000" w:themeColor="text1"/>
+        </w:rPr>
+      </w:pPr>
+      <w:proofErr w:type="gramStart"/>
+      <w:r>
+        <w:rPr>
+          <w:color w:val="000000" w:themeColor="text1"/>
+        </w:rPr>
+        <w:t>so</w:t>
+      </w:r>
+      <w:proofErr w:type="gramEnd"/>
+      <w:r>
+        <w:rPr>
+          <w:color w:val="000000" w:themeColor="text1"/>
+        </w:rPr>
+        <w:t xml:space="preserve"> if we write in the form of @</w:t>
+      </w:r>
+      <w:proofErr w:type="spellStart"/>
+      <w:r>
+        <w:rPr>
+          <w:color w:val="000000" w:themeColor="text1"/>
+        </w:rPr>
+        <w:t>RequestMa</w:t>
+      </w:r>
+      <w:r>
+        <w:rPr>
+          <w:color w:val="000000" w:themeColor="text1"/>
+        </w:rPr>
+        <w:t>pp</w:t>
+      </w:r>
+      <w:r>
+        <w:rPr>
+          <w:color w:val="000000" w:themeColor="text1"/>
+        </w:rPr>
+        <w:t>ing</w:t>
+      </w:r>
+      <w:proofErr w:type="spellEnd"/>
+      <w:r>
+        <w:rPr>
+          <w:color w:val="000000" w:themeColor="text1"/>
+        </w:rPr>
+        <w:t xml:space="preserve"> then</w:t>
+      </w:r>
+    </w:p>
+    <w:p>
+      <w:pPr>
+        <w:pStyle w:val="BodyText"/>
+        <w:rPr>
+          <w:color w:val="000000" w:themeColor="text1"/>
+        </w:rPr>
+      </w:pPr>
+      <w:proofErr w:type="gramStart"/>
+      <w:r>
+        <w:rPr>
+          <w:color w:val="000000" w:themeColor="text1"/>
+        </w:rPr>
+        <w:t>@</w:t>
+      </w:r>
+      <w:proofErr w:type="spellStart"/>
+      <w:r>
+        <w:rPr>
+          <w:color w:val="000000" w:themeColor="text1"/>
+        </w:rPr>
+        <w:t>RequestMa</w:t>
+      </w:r>
+      <w:r>
+        <w:rPr>
+          <w:color w:val="000000" w:themeColor="text1"/>
+        </w:rPr>
+        <w:t>pp</w:t>
+      </w:r>
+      <w:r>
+        <w:rPr>
+          <w:color w:val="000000" w:themeColor="text1"/>
+        </w:rPr>
+        <w:t>ing</w:t>
+      </w:r>
+      <w:proofErr w:type="spellEnd"/>
+      <w:r>
+        <w:rPr>
+          <w:color w:val="000000" w:themeColor="text1"/>
+        </w:rPr>
+        <w:t>(</w:t>
+      </w:r>
+      <w:proofErr w:type="gramEnd"/>
+      <w:r>
+        <w:rPr>
+          <w:color w:val="000000" w:themeColor="text1"/>
+        </w:rPr>
+        <w:t>(“/</w:t>
+      </w:r>
+      <w:r>
+        <w:rPr>
+          <w:color w:val="000000" w:themeColor="text1"/>
+        </w:rPr>
+        <w:t>p</w:t>
+      </w:r>
+      <w:r>
+        <w:rPr>
+          <w:color w:val="000000" w:themeColor="text1"/>
+        </w:rPr>
+        <w:t>roducts/{id}”</w:t>
+      </w:r>
+      <w:r>
+        <w:rPr>
+          <w:color w:val="000000" w:themeColor="text1"/>
+        </w:rPr>
+        <w:t>,</w:t>
+      </w:r>
+      <w:r>
+        <w:rPr>
+          <w:color w:val="000000" w:themeColor="text1"/>
+        </w:rPr>
+        <w:t xml:space="preserve">method = </w:t>
+      </w:r>
+      <w:proofErr w:type="spellStart"/>
+      <w:r>
+        <w:rPr>
+          <w:color w:val="000000" w:themeColor="text1"/>
+        </w:rPr>
+        <w:t>RequestMethod.GET</w:t>
+      </w:r>
+      <w:proofErr w:type="spellEnd"/>
+      <w:r>
+        <w:rPr>
+          <w:color w:val="000000" w:themeColor="text1"/>
+        </w:rPr>
+        <w:t>)</w:t>
+      </w:r>
+    </w:p>
+    <w:p>
+      <w:pPr>
+        <w:pStyle w:val="BodyText"/>
+        <w:rPr>
+          <w:color w:val="000000" w:themeColor="text1"/>
+        </w:rPr>
+      </w:pPr>
+      <w:proofErr w:type="gramStart"/>
+      <w:r>
+        <w:rPr>
+          <w:color w:val="000000" w:themeColor="text1"/>
+        </w:rPr>
+        <w:t>same</w:t>
+      </w:r>
+      <w:proofErr w:type="gramEnd"/>
+      <w:r>
+        <w:rPr>
+          <w:color w:val="000000" w:themeColor="text1"/>
+        </w:rPr>
+        <w:t xml:space="preserve"> with others</w:t>
+      </w:r>
+    </w:p>
+    <w:p>
+      <w:pPr>
+        <w:pStyle w:val="BodyText"/>
+        <w:rPr>
+          <w:color w:val="000000" w:themeColor="text1"/>
+        </w:rPr>
+      </w:pPr>
+      <w:r>
+        <w:rPr>
+          <w:color w:val="000000" w:themeColor="text1"/>
+        </w:rPr>
+        <w:sym w:font="Wingdings" w:char="F0E0"/>
+      </w:r>
+      <w:proofErr w:type="gramStart"/>
+      <w:r>
+        <w:rPr>
+          <w:color w:val="000000" w:themeColor="text1"/>
+        </w:rPr>
+        <w:t>difference</w:t>
+      </w:r>
+      <w:proofErr w:type="gramEnd"/>
+      <w:r>
+        <w:rPr>
+          <w:color w:val="000000" w:themeColor="text1"/>
+        </w:rPr>
+        <w:t xml:space="preserve"> between </w:t>
+      </w:r>
+      <w:r>
+        <w:rPr>
+          <w:color w:val="000000" w:themeColor="text1"/>
+        </w:rPr>
+        <w:t>P</w:t>
+      </w:r>
+      <w:r>
+        <w:rPr>
+          <w:color w:val="000000" w:themeColor="text1"/>
+        </w:rPr>
+        <w:t xml:space="preserve">UT and </w:t>
+      </w:r>
+      <w:r>
+        <w:rPr>
+          <w:color w:val="000000" w:themeColor="text1"/>
+        </w:rPr>
+        <w:t>P</w:t>
+      </w:r>
+      <w:r>
+        <w:rPr>
+          <w:color w:val="000000" w:themeColor="text1"/>
+        </w:rPr>
+        <w:t xml:space="preserve">ATCH </w:t>
+      </w:r>
+    </w:p>
+    <w:p>
+      <w:pPr>
+        <w:pStyle w:val="BodyText"/>
+      </w:pPr>
+      <w:r>
+        <w:t>If you have</w:t>
+      </w:r>
+      <w:r>
+        <w:t xml:space="preserve"> a lot of things to change in object then </w:t>
+      </w:r>
+      <w:r>
+        <w:rPr>
+          <w:color w:val="000000" w:themeColor="text1"/>
+        </w:rPr>
+        <w:t>P</w:t>
+      </w:r>
+      <w:r>
+        <w:rPr>
+          <w:color w:val="000000" w:themeColor="text1"/>
+        </w:rPr>
+        <w:t xml:space="preserve">UT is used </w:t>
+      </w:r>
+      <w:r>
+        <w:rPr>
+          <w:color w:val="000000" w:themeColor="text1"/>
+        </w:rPr>
+        <w:t>conventionally they should be used</w:t>
+      </w:r>
+      <w:r>
+        <w:rPr>
+          <w:color w:val="000000" w:themeColor="text1"/>
+        </w:rPr>
+        <w:t xml:space="preserve"> </w:t>
+      </w:r>
+      <w:proofErr w:type="gramStart"/>
+      <w:r>
+        <w:rPr>
+          <w:color w:val="000000" w:themeColor="text1"/>
+        </w:rPr>
+        <w:t xml:space="preserve">and </w:t>
+      </w:r>
+      <w:r>
+        <w:rPr>
+          <w:color w:val="000000" w:themeColor="text1"/>
+        </w:rPr>
+        <w:t xml:space="preserve"> if</w:t>
+      </w:r>
+      <w:proofErr w:type="gramEnd"/>
+      <w:r>
+        <w:rPr>
+          <w:color w:val="000000" w:themeColor="text1"/>
+        </w:rPr>
+        <w:t xml:space="preserve"> you want to change only one property let’s say</w:t>
+      </w:r>
+      <w:bookmarkStart w:id="0" w:name="_GoBack"/>
+      <w:bookmarkEnd w:id="0"/>
+      <w:r>
+        <w:rPr>
+          <w:color w:val="000000" w:themeColor="text1"/>
+        </w:rPr>
+        <w:t xml:space="preserve"> name and or a price or something so conventionally </w:t>
+      </w:r>
+      <w:r>
+        <w:rPr>
+          <w:color w:val="000000" w:themeColor="text1"/>
+        </w:rPr>
+        <w:t>P</w:t>
+      </w:r>
+      <w:r>
+        <w:rPr>
+          <w:color w:val="000000" w:themeColor="text1"/>
+        </w:rPr>
+        <w:t>ATCH</w:t>
+      </w:r>
+      <w:r>
+        <w:rPr>
+          <w:color w:val="000000" w:themeColor="text1"/>
+        </w:rPr>
+        <w:t xml:space="preserve"> is considered better</w:t>
+      </w:r>
     </w:p>
     <w:sectPr>
       <w:pgSz w:w="11906" w:h="16838"/>
@@ -8018,8 +10253,123 @@
       </w:rPr>
     </w:lvl>
   </w:abstractNum>
+  <w:abstractNum w:abstractNumId="1">
+    <w:nsid w:val="1D6B3B89"/>
+    <w:multiLevelType w:val="hybridMultilevel"/>
+    <w:tmpl w:val="D9C0503A"/>
+    <w:lvl w:ilvl="0" w:tplc="4F8C3496">
+      <w:numFmt w:val="bullet"/>
+      <w:lvlText w:val=""/>
+      <w:lvlJc w:val="left"/>
+      <w:pPr>
+        <w:ind w:left="720" w:hanging="360"/>
+      </w:pPr>
+      <w:rPr>
+        <w:rFonts w:ascii="Wingdings" w:eastAsiaTheme="minorHAnsi" w:hAnsi="Wingdings" w:cstheme="minorBidi" w:hint="default"/>
+      </w:rPr>
+    </w:lvl>
+    <w:lvl w:ilvl="1" w:tplc="08090003" w:tentative="1">
+      <w:start w:val="1"/>
+      <w:numFmt w:val="bullet"/>
+      <w:lvlText w:val="o"/>
+      <w:lvlJc w:val="left"/>
+      <w:pPr>
+        <w:ind w:left="1440" w:hanging="360"/>
+      </w:pPr>
+      <w:rPr>
+        <w:rFonts w:ascii="Courier New" w:hAnsi="Courier New" w:cs="Courier New" w:hint="default"/>
+      </w:rPr>
+    </w:lvl>
+    <w:lvl w:ilvl="2" w:tplc="08090005" w:tentative="1">
+      <w:start w:val="1"/>
+      <w:numFmt w:val="bullet"/>
+      <w:lvlText w:val=""/>
+      <w:lvlJc w:val="left"/>
+      <w:pPr>
+        <w:ind w:left="2160" w:hanging="360"/>
+      </w:pPr>
+      <w:rPr>
+        <w:rFonts w:ascii="Wingdings" w:hAnsi="Wingdings" w:hint="default"/>
+      </w:rPr>
+    </w:lvl>
+    <w:lvl w:ilvl="3" w:tplc="08090001" w:tentative="1">
+      <w:start w:val="1"/>
+      <w:numFmt w:val="bullet"/>
+      <w:lvlText w:val=""/>
+      <w:lvlJc w:val="left"/>
+      <w:pPr>
+        <w:ind w:left="2880" w:hanging="360"/>
+      </w:pPr>
+      <w:rPr>
+        <w:rFonts w:ascii="Symbol" w:hAnsi="Symbol" w:hint="default"/>
+      </w:rPr>
+    </w:lvl>
+    <w:lvl w:ilvl="4" w:tplc="08090003" w:tentative="1">
+      <w:start w:val="1"/>
+      <w:numFmt w:val="bullet"/>
+      <w:lvlText w:val="o"/>
+      <w:lvlJc w:val="left"/>
+      <w:pPr>
+        <w:ind w:left="3600" w:hanging="360"/>
+      </w:pPr>
+      <w:rPr>
+        <w:rFonts w:ascii="Courier New" w:hAnsi="Courier New" w:cs="Courier New" w:hint="default"/>
+      </w:rPr>
+    </w:lvl>
+    <w:lvl w:ilvl="5" w:tplc="08090005" w:tentative="1">
+      <w:start w:val="1"/>
+      <w:numFmt w:val="bullet"/>
+      <w:lvlText w:val=""/>
+      <w:lvlJc w:val="left"/>
+      <w:pPr>
+        <w:ind w:left="4320" w:hanging="360"/>
+      </w:pPr>
+      <w:rPr>
+        <w:rFonts w:ascii="Wingdings" w:hAnsi="Wingdings" w:hint="default"/>
+      </w:rPr>
+    </w:lvl>
+    <w:lvl w:ilvl="6" w:tplc="08090001" w:tentative="1">
+      <w:start w:val="1"/>
+      <w:numFmt w:val="bullet"/>
+      <w:lvlText w:val=""/>
+      <w:lvlJc w:val="left"/>
+      <w:pPr>
+        <w:ind w:left="5040" w:hanging="360"/>
+      </w:pPr>
+      <w:rPr>
+        <w:rFonts w:ascii="Symbol" w:hAnsi="Symbol" w:hint="default"/>
+      </w:rPr>
+    </w:lvl>
+    <w:lvl w:ilvl="7" w:tplc="08090003" w:tentative="1">
+      <w:start w:val="1"/>
+      <w:numFmt w:val="bullet"/>
+      <w:lvlText w:val="o"/>
+      <w:lvlJc w:val="left"/>
+      <w:pPr>
+        <w:ind w:left="5760" w:hanging="360"/>
+      </w:pPr>
+      <w:rPr>
+        <w:rFonts w:ascii="Courier New" w:hAnsi="Courier New" w:cs="Courier New" w:hint="default"/>
+      </w:rPr>
+    </w:lvl>
+    <w:lvl w:ilvl="8" w:tplc="08090005" w:tentative="1">
+      <w:start w:val="1"/>
+      <w:numFmt w:val="bullet"/>
+      <w:lvlText w:val=""/>
+      <w:lvlJc w:val="left"/>
+      <w:pPr>
+        <w:ind w:left="6480" w:hanging="360"/>
+      </w:pPr>
+      <w:rPr>
+        <w:rFonts w:ascii="Wingdings" w:hAnsi="Wingdings" w:hint="default"/>
+      </w:rPr>
+    </w:lvl>
+  </w:abstractNum>
   <w:num w:numId="1">
     <w:abstractNumId w:val="0"/>
+  </w:num>
+  <w:num w:numId="2">
+    <w:abstractNumId w:val="1"/>
   </w:num>
 </w:numbering>
 </file>

</xml_diff>